<commit_message>
Pre final version in IEEE format
</commit_message>
<xml_diff>
--- a/sys-doc/Architektur/technical_report.docx
+++ b/sys-doc/Architektur/technical_report.docx
@@ -716,16 +716,8 @@
         <w:rPr>
           <w:lang w:val="de-DE"/>
         </w:rPr>
-        <w:t xml:space="preserve"> </w:t>
-      </w:r>
-      <w:proofErr w:type="spellStart"/>
-      <w:r>
-        <w:rPr>
-          <w:lang w:val="de-DE"/>
-        </w:rPr>
-        <w:t>multidevice</w:t>
-      </w:r>
-      <w:proofErr w:type="spellEnd"/>
+        <w:t xml:space="preserve"> multidevice</w:t>
+      </w:r>
       <w:r>
         <w:rPr>
           <w:lang w:val="de-DE"/>
@@ -736,35 +728,7 @@
         <w:rPr>
           <w:lang w:val="de-DE"/>
         </w:rPr>
-        <w:t xml:space="preserve">fähige Bier Pong </w:t>
-      </w:r>
-      <w:proofErr w:type="spellStart"/>
-      <w:r>
-        <w:rPr>
-          <w:lang w:val="de-DE"/>
-        </w:rPr>
-        <w:t>Social</w:t>
-      </w:r>
-      <w:proofErr w:type="spellEnd"/>
-      <w:r>
-        <w:rPr>
-          <w:lang w:val="de-DE"/>
-        </w:rPr>
-        <w:t xml:space="preserve"> Media </w:t>
-      </w:r>
-      <w:proofErr w:type="spellStart"/>
-      <w:r>
-        <w:rPr>
-          <w:lang w:val="de-DE"/>
-        </w:rPr>
-        <w:t>Platform</w:t>
-      </w:r>
-      <w:proofErr w:type="spellEnd"/>
-      <w:r>
-        <w:rPr>
-          <w:lang w:val="de-DE"/>
-        </w:rPr>
-        <w:t>.</w:t>
+        <w:t>fähige Bier Pong Social Media Platform.</w:t>
       </w:r>
     </w:p>
     <w:p>
@@ -891,31 +855,7 @@
         <w:t xml:space="preserve">      </w:t>
       </w:r>
       <w:r>
-        <w:t xml:space="preserve">Bier </w:t>
-      </w:r>
-      <w:proofErr w:type="spellStart"/>
-      <w:r>
-        <w:t>Pongo</w:t>
-      </w:r>
-      <w:proofErr w:type="spellEnd"/>
-      <w:r>
-        <w:t xml:space="preserve"> ist eine Webanwendung, welche es </w:t>
-      </w:r>
-      <w:proofErr w:type="spellStart"/>
-      <w:r>
-        <w:t>Bierpong</w:t>
-      </w:r>
-      <w:proofErr w:type="spellEnd"/>
-      <w:r>
-        <w:t xml:space="preserve">-Spielern ermöglicht, auch räumlich voneinander getrennt zusammen zu spielen und immer den aktuellen Stand des Spielfelds vor sich zu haben. Benötigt wird dafür nur ein Gerät mit Webbrowser und Internetverbindung. Bier </w:t>
-      </w:r>
-      <w:proofErr w:type="spellStart"/>
-      <w:r>
-        <w:t>Pongo</w:t>
-      </w:r>
-      <w:proofErr w:type="spellEnd"/>
-      <w:r>
-        <w:t xml:space="preserve"> maximiert den Spielspaß dank intuitiver Bedienung, die keiner ausführlichen Erklärung bedarf.</w:t>
+        <w:t>Bier Pongo ist eine Webanwendung, welche es Bierpong-Spielern ermöglicht, auch räumlich voneinander getrennt zusammen zu spielen und immer den aktuellen Stand des Spielfelds vor sich zu haben. Benötigt wird dafür nur ein Gerät mit Webbrowser und Internetverbindung. Bier Pongo maximiert den Spielspaß dank intuitiver Bedienung, die keiner ausführlichen Erklärung bedarf.</w:t>
       </w:r>
     </w:p>
     <w:p>
@@ -929,7 +869,7 @@
         <w:pStyle w:val="berschrift2"/>
       </w:pPr>
       <w:r>
-        <w:t>Alleinstellungsmerkmal</w:t>
+        <w:t>Kontextabgrenzung</w:t>
       </w:r>
     </w:p>
     <w:p>
@@ -941,23 +881,7 @@
         <w:t xml:space="preserve">      </w:t>
       </w:r>
       <w:r>
-        <w:t xml:space="preserve">Im Folgenden wird das Gesamtsystem als Blackbox dargestellt. Alle verwendeten externen Systeme werden als Box um die Anwendung "Bier </w:t>
-      </w:r>
-      <w:proofErr w:type="spellStart"/>
-      <w:r>
-        <w:t>Pongo</w:t>
-      </w:r>
-      <w:proofErr w:type="spellEnd"/>
-      <w:r>
-        <w:t xml:space="preserve">" herum dargestellt. Der menschliche Akteur "Spieler" kann in diesem Fall als Plural aufgefasst werden, da an einem </w:t>
-      </w:r>
-      <w:proofErr w:type="spellStart"/>
-      <w:r>
-        <w:t>Bierpong</w:t>
-      </w:r>
-      <w:proofErr w:type="spellEnd"/>
-      <w:r>
-        <w:t>-Spiel immer zwei Spieler beteiligt sind.</w:t>
+        <w:t>Im Folgenden wird das Gesamtsystem als Blackbox dargestellt. Alle verwendeten externen Systeme werden als Box um die Anwendung "Bier Pongo" herum dargestellt. Der menschliche Akteur "Spieler" kann in diesem Fall als Plural aufgefasst werden, da an einem Bierpong-Spiel immer zwei Spieler beteiligt sind.</w:t>
       </w:r>
     </w:p>
     <w:p>
@@ -971,15 +895,21 @@
         <w:ind w:start="14.40pt"/>
         <w:jc w:val="both"/>
       </w:pPr>
+    </w:p>
+    <w:p>
+      <w:pPr>
+        <w:ind w:start="14.40pt"/>
+        <w:jc w:val="both"/>
+      </w:pPr>
       <w:r>
         <w:rPr>
           <w:noProof/>
         </w:rPr>
         <w:drawing>
-          <wp:inline distT="0" distB="0" distL="0" distR="0" wp14:anchorId="3F5517E1" wp14:editId="5E2FFEEB">
-            <wp:extent cx="2933459" cy="2047875"/>
-            <wp:effectExtent l="0" t="0" r="0" b="0"/>
-            <wp:docPr id="5" name="Grafik 5"/>
+          <wp:inline distT="0" distB="0" distL="0" distR="0" wp14:anchorId="262B1D4F" wp14:editId="0C077759">
+            <wp:extent cx="2971041" cy="2099145"/>
+            <wp:effectExtent l="0" t="0" r="1270" b="0"/>
+            <wp:docPr id="2" name="Grafik 2"/>
             <wp:cNvGraphicFramePr>
               <a:graphicFrameLocks xmlns:a="http://purl.oclc.org/ooxml/drawingml/main" noChangeAspect="1"/>
             </wp:cNvGraphicFramePr>
@@ -987,20 +917,11 @@
               <a:graphicData uri="http://purl.oclc.org/ooxml/drawingml/picture">
                 <pic:pic xmlns:pic="http://purl.oclc.org/ooxml/drawingml/picture">
                   <pic:nvPicPr>
-                    <pic:cNvPr id="5" name="Grafik 5"/>
+                    <pic:cNvPr id="1" name=""/>
                     <pic:cNvPicPr/>
                   </pic:nvPicPr>
                   <pic:blipFill>
-                    <a:blip r:embed="rId8">
-                      <a:extLst>
-                        <a:ext uri="{28A0092B-C50C-407E-A947-70E740481C1C}">
-                          <a14:useLocalDpi xmlns:a14="http://schemas.microsoft.com/office/drawing/2010/main" val="0"/>
-                        </a:ext>
-                        <a:ext uri="{96DAC541-7B7A-43D3-8B79-37D633B846F1}">
-                          <asvg:svgBlip xmlns:asvg="http://schemas.microsoft.com/office/drawing/2016/SVG/main" r:embed="rId9"/>
-                        </a:ext>
-                      </a:extLst>
-                    </a:blip>
+                    <a:blip r:embed="rId8"/>
                     <a:stretch>
                       <a:fillRect/>
                     </a:stretch>
@@ -1008,7 +929,7 @@
                   <pic:spPr>
                     <a:xfrm>
                       <a:off x="0" y="0"/>
-                      <a:ext cx="2941068" cy="2053187"/>
+                      <a:ext cx="3061674" cy="2163180"/>
                     </a:xfrm>
                     <a:prstGeom prst="rect">
                       <a:avLst/>
@@ -1041,107 +962,21 @@
           <w:sz w:val="20"/>
           <w:szCs w:val="20"/>
         </w:rPr>
-        <w:t>Für die Entwicklung des Frontend wird die JavaScript Library "</w:t>
-      </w:r>
-      <w:proofErr w:type="spellStart"/>
-      <w:r>
-        <w:rPr>
-          <w:sz w:val="20"/>
-          <w:szCs w:val="20"/>
-        </w:rPr>
-        <w:t>React</w:t>
-      </w:r>
-      <w:proofErr w:type="spellEnd"/>
-      <w:r>
-        <w:rPr>
-          <w:sz w:val="20"/>
-          <w:szCs w:val="20"/>
-        </w:rPr>
-        <w:t>" verwendet. Das Backend bilden die Dienste "Lambda" und "</w:t>
-      </w:r>
-      <w:proofErr w:type="spellStart"/>
-      <w:r>
-        <w:rPr>
-          <w:sz w:val="20"/>
-          <w:szCs w:val="20"/>
-        </w:rPr>
-        <w:t>DynamoDB</w:t>
-      </w:r>
-      <w:proofErr w:type="spellEnd"/>
-      <w:r>
-        <w:rPr>
-          <w:sz w:val="20"/>
-          <w:szCs w:val="20"/>
-        </w:rPr>
-        <w:t xml:space="preserve">" von AWS. Als Schnittstelle dient der Dienst "AWS API Gateway", um Daten im jeweilig gewünschten Format abzurufen. Für die Benutzerverwaltung wird "AWS </w:t>
-      </w:r>
-      <w:proofErr w:type="spellStart"/>
-      <w:r>
-        <w:rPr>
-          <w:sz w:val="20"/>
-          <w:szCs w:val="20"/>
-        </w:rPr>
-        <w:t>Cognito</w:t>
-      </w:r>
-      <w:proofErr w:type="spellEnd"/>
-      <w:r>
-        <w:rPr>
-          <w:sz w:val="20"/>
-          <w:szCs w:val="20"/>
-        </w:rPr>
-        <w:t xml:space="preserve">" verwendet. Um alle Dienste von AWS per Infrastructure </w:t>
-      </w:r>
-      <w:proofErr w:type="spellStart"/>
-      <w:r>
-        <w:rPr>
-          <w:sz w:val="20"/>
-          <w:szCs w:val="20"/>
-        </w:rPr>
-        <w:t>as</w:t>
-      </w:r>
-      <w:proofErr w:type="spellEnd"/>
-      <w:r>
-        <w:rPr>
-          <w:sz w:val="20"/>
-          <w:szCs w:val="20"/>
-        </w:rPr>
-        <w:t xml:space="preserve"> Code zu orchestrieren, wird das "AWS CDK" (Cloud Development Kit) benutzt.</w:t>
-      </w:r>
-    </w:p>
-    <w:p>
-      <w:pPr>
-        <w:pStyle w:val="StandardWeb"/>
-        <w:rPr>
-          <w:rStyle w:val="Hervorhebung"/>
-          <w:sz w:val="20"/>
-          <w:szCs w:val="20"/>
-        </w:rPr>
-      </w:pPr>
-      <w:r>
-        <w:rPr>
-          <w:rStyle w:val="Hervorhebung"/>
-          <w:sz w:val="20"/>
-          <w:szCs w:val="20"/>
-        </w:rPr>
-        <w:t xml:space="preserve">TODO: Wo wird der </w:t>
-      </w:r>
-      <w:proofErr w:type="spellStart"/>
-      <w:r>
-        <w:rPr>
-          <w:rStyle w:val="Hervorhebung"/>
-          <w:sz w:val="20"/>
-          <w:szCs w:val="20"/>
-        </w:rPr>
-        <w:t>React</w:t>
-      </w:r>
-      <w:proofErr w:type="spellEnd"/>
-      <w:r>
-        <w:rPr>
-          <w:rStyle w:val="Hervorhebung"/>
-          <w:sz w:val="20"/>
-          <w:szCs w:val="20"/>
-        </w:rPr>
-        <w:t>-Projektordner abgelegt? (EC2, S3)</w:t>
+        <w:t xml:space="preserve">      </w:t>
+      </w:r>
+      <w:r>
+        <w:rPr>
+          <w:sz w:val="20"/>
+          <w:szCs w:val="20"/>
+        </w:rPr>
+        <w:t xml:space="preserve">Für die Entwicklung des Frontend wird die JavaScript Library "React" verwendet. Das Backend bilden die Dienste "Lambda" und "DynamoDB" von AWS. Als Schnittstelle dient der Dienst "AWS API </w:t>
+      </w:r>
+      <w:r>
+        <w:rPr>
+          <w:sz w:val="20"/>
+          <w:szCs w:val="20"/>
+        </w:rPr>
+        <w:t>Gateway", um Daten im jeweilig gewünschten Format abzurufen. Für die Benutzerverwaltung wird "AWS Cognito" verwendet. Um alle Dienste von AWS per Infrastructure as Code zu orchestrieren, wird das "AWS CDK" (Cloud Development Kit) benutzt.</w:t>
       </w:r>
     </w:p>
     <w:p>
@@ -1152,10 +987,11 @@
         <w:t>Qualitätsziele</w:t>
       </w:r>
     </w:p>
+    <w:p/>
     <w:tbl>
       <w:tblPr>
         <w:tblStyle w:val="Tabellenraster"/>
-        <w:tblW w:w="0pt" w:type="auto"/>
+        <w:tblW w:w="0pt" w:type="dxa"/>
         <w:tblInd w:w="14.40pt" w:type="dxa"/>
         <w:tblLook w:firstRow="1" w:lastRow="0" w:firstColumn="1" w:lastColumn="0" w:noHBand="0" w:noVBand="1"/>
       </w:tblPr>
@@ -1224,15 +1060,7 @@
               <w:jc w:val="start"/>
             </w:pPr>
             <w:r>
-              <w:t xml:space="preserve">Bier </w:t>
-            </w:r>
-            <w:proofErr w:type="spellStart"/>
-            <w:r>
-              <w:t>Pongo</w:t>
-            </w:r>
-            <w:proofErr w:type="spellEnd"/>
-            <w:r>
-              <w:t xml:space="preserve"> ist für die Spieler intuitiv zu bedienen und ohne Erklärung spielbar.</w:t>
+              <w:t>Bier Pongo ist für die Spieler intuitiv zu bedienen und ohne Erklärung spielbar.</w:t>
             </w:r>
           </w:p>
         </w:tc>
@@ -1288,32 +1116,17 @@
               <w:jc w:val="start"/>
             </w:pPr>
             <w:r>
-              <w:t xml:space="preserve">Bier </w:t>
-            </w:r>
-            <w:proofErr w:type="spellStart"/>
-            <w:r>
-              <w:t>Pongo</w:t>
-            </w:r>
-            <w:proofErr w:type="spellEnd"/>
-            <w:r>
-              <w:t xml:space="preserve"> ist ohne großen Administrationsaufwand betreibbar und leicht um zusätzliche Features erweiterbar.</w:t>
+              <w:t>Bier Pongo ist ohne großen Administrationsaufwand betreibbar und leicht um zusätzliche Features erweiterbar.</w:t>
             </w:r>
           </w:p>
         </w:tc>
       </w:tr>
     </w:tbl>
+    <w:p/>
+    <w:p/>
     <w:p>
       <w:pPr>
         <w:pStyle w:val="berschrift2"/>
-        <w:numPr>
-          <w:ilvl w:val="0"/>
-          <w:numId w:val="0"/>
-        </w:numPr>
-      </w:pPr>
-    </w:p>
-    <w:p>
-      <w:pPr>
-        <w:pStyle w:val="berschrift2"/>
       </w:pPr>
       <w:r>
         <w:t>Enscheidende</w:t>
@@ -1322,10 +1135,11 @@
         <w:t xml:space="preserve"> Rahmenbedingungen</w:t>
       </w:r>
     </w:p>
+    <w:p/>
     <w:tbl>
       <w:tblPr>
         <w:tblStyle w:val="Tabellenraster"/>
-        <w:tblW w:w="0pt" w:type="auto"/>
+        <w:tblW w:w="0pt" w:type="dxa"/>
         <w:tblInd w:w="14.40pt" w:type="dxa"/>
         <w:tblLook w:firstRow="1" w:lastRow="0" w:firstColumn="1" w:lastColumn="0" w:noHBand="0" w:noVBand="1"/>
       </w:tblPr>
@@ -1422,15 +1236,7 @@
               <w:jc w:val="start"/>
             </w:pPr>
             <w:r>
-              <w:t xml:space="preserve">Das Projekt muss mind. einen der Themenbereiche </w:t>
-            </w:r>
-            <w:proofErr w:type="spellStart"/>
-            <w:r>
-              <w:t>BigData</w:t>
-            </w:r>
-            <w:proofErr w:type="spellEnd"/>
-            <w:r>
-              <w:t xml:space="preserve"> / Cloud / NoSQL in einer hinreichend technischen Tiefe bedienen.</w:t>
+              <w:t>Das Projekt muss mind. einen der Themenbereiche BigData / Cloud / NoSQL in einer hinreichend technischen Tiefe bedienen.</w:t>
             </w:r>
           </w:p>
         </w:tc>
@@ -1465,11 +1271,16 @@
       </w:tr>
     </w:tbl>
     <w:p/>
+    <w:p/>
+    <w:p/>
+    <w:p/>
+    <w:p/>
     <w:p>
       <w:pPr>
         <w:pStyle w:val="berschrift1"/>
       </w:pPr>
       <w:r>
+        <w:lastRenderedPageBreak/>
         <w:t>Lösungsstrategie</w:t>
       </w:r>
     </w:p>
@@ -1496,32 +1307,28 @@
         <w:t xml:space="preserve">      </w:t>
       </w:r>
       <w:r>
-        <w:t xml:space="preserve">Die zuvor benannten Qualitätsziele wurden beim Projekt Bier </w:t>
-      </w:r>
-      <w:proofErr w:type="spellStart"/>
-      <w:r>
-        <w:t>Pongo</w:t>
-      </w:r>
-      <w:proofErr w:type="spellEnd"/>
-      <w:r>
-        <w:t xml:space="preserve"> folgendermaßen </w:t>
-      </w:r>
-      <w:proofErr w:type="spellStart"/>
-      <w:r>
-        <w:t>brücksichtigt</w:t>
-      </w:r>
-      <w:proofErr w:type="spellEnd"/>
-      <w:r>
-        <w:rPr>
-          <w:lang w:val="de-DE"/>
-        </w:rPr>
-        <w:t>.</w:t>
+        <w:t>Die zuvor benannten Qualitätsziele wurden beim Projekt Bier Pongo folgendermaßen b</w:t>
+      </w:r>
+      <w:r>
+        <w:rPr>
+          <w:lang w:val="de-DE"/>
+        </w:rPr>
+        <w:t>e</w:t>
+      </w:r>
+      <w:r>
+        <w:t>rücksichtigt</w:t>
+      </w:r>
+      <w:r>
+        <w:rPr>
+          <w:lang w:val="de-DE"/>
+        </w:rPr>
+        <w:t>:</w:t>
       </w:r>
     </w:p>
     <w:tbl>
       <w:tblPr>
         <w:tblStyle w:val="Tabellenraster"/>
-        <w:tblW w:w="0pt" w:type="auto"/>
+        <w:tblW w:w="0pt" w:type="dxa"/>
         <w:tblInd w:w="14.40pt" w:type="dxa"/>
         <w:tblLook w:firstRow="1" w:lastRow="0" w:firstColumn="1" w:lastColumn="0" w:noHBand="0" w:noVBand="1"/>
       </w:tblPr>
@@ -1605,30 +1412,7 @@
                 <w:rFonts w:eastAsia="Times New Roman"/>
                 <w:lang w:eastAsia="de-DE"/>
               </w:rPr>
-              <w:t xml:space="preserve"> Dank</w:t>
-            </w:r>
-            <w:r>
-              <w:rPr>
-                <w:rFonts w:eastAsia="Times New Roman"/>
-                <w:lang w:eastAsia="de-DE"/>
-              </w:rPr>
-              <w:t xml:space="preserve"> der simpel gehaltenen </w:t>
-            </w:r>
-            <w:proofErr w:type="spellStart"/>
-            <w:r>
-              <w:rPr>
-                <w:rFonts w:eastAsia="Times New Roman"/>
-                <w:lang w:eastAsia="de-DE"/>
-              </w:rPr>
-              <w:t>React</w:t>
-            </w:r>
-            <w:proofErr w:type="spellEnd"/>
-            <w:r>
-              <w:rPr>
-                <w:rFonts w:eastAsia="Times New Roman"/>
-                <w:lang w:eastAsia="de-DE"/>
-              </w:rPr>
-              <w:t xml:space="preserve">-Oberfläche kann die Anwendung direkt ohne Tutorial o.Ä. benutzt werden. </w:t>
+              <w:t xml:space="preserve"> Dank der simpel gehaltenen React-Oberfläche kann die Anwendung direkt ohne Tutorial o.Ä. benutzt werden. </w:t>
             </w:r>
           </w:p>
           <w:p>
@@ -1653,7 +1437,6 @@
               </w:rPr>
               <w:t xml:space="preserve"> </w:t>
             </w:r>
-            <w:proofErr w:type="gramStart"/>
             <w:r>
               <w:rPr>
                 <w:rFonts w:eastAsia="Times New Roman"/>
@@ -1666,23 +1449,7 @@
                 <w:rFonts w:eastAsia="Times New Roman"/>
                 <w:lang w:eastAsia="de-DE"/>
               </w:rPr>
-              <w:t>ennt</w:t>
-            </w:r>
-            <w:proofErr w:type="gramEnd"/>
-            <w:r>
-              <w:rPr>
-                <w:rFonts w:eastAsia="Times New Roman"/>
-                <w:lang w:eastAsia="de-DE"/>
-              </w:rPr>
-              <w:t xml:space="preserve"> man die Regeln des "Real-Life"-Spiels kommt man </w:t>
-            </w:r>
-            <w:r>
-              <w:rPr>
-                <w:rFonts w:eastAsia="Times New Roman"/>
-                <w:lang w:eastAsia="de-DE"/>
-              </w:rPr>
-              <w:lastRenderedPageBreak/>
-              <w:t xml:space="preserve">ohne Einweisung direkt zurecht. </w:t>
+              <w:t xml:space="preserve">ennt man die Regeln des "Real-Life"-Spiels kommt man ohne Einweisung direkt zurecht. </w:t>
             </w:r>
           </w:p>
           <w:p>
@@ -1716,7 +1483,6 @@
               <w:jc w:val="start"/>
             </w:pPr>
             <w:r>
-              <w:lastRenderedPageBreak/>
               <w:t>Hohe Zuverlässigkeit</w:t>
             </w:r>
           </w:p>
@@ -1807,23 +1573,7 @@
                 <w:rFonts w:eastAsia="Times New Roman"/>
                 <w:lang w:eastAsia="de-DE"/>
               </w:rPr>
-              <w:t xml:space="preserve"> Durch Nutzung des AWS Clous Development Kit können etwaige Änderungen an der Infrastruktur im Code getätigt und anschließend </w:t>
-            </w:r>
-            <w:proofErr w:type="spellStart"/>
-            <w:r>
-              <w:rPr>
-                <w:rFonts w:eastAsia="Times New Roman"/>
-                <w:lang w:eastAsia="de-DE"/>
-              </w:rPr>
-              <w:t>deployed</w:t>
-            </w:r>
-            <w:proofErr w:type="spellEnd"/>
-            <w:r>
-              <w:rPr>
-                <w:rFonts w:eastAsia="Times New Roman"/>
-                <w:lang w:eastAsia="de-DE"/>
-              </w:rPr>
-              <w:t xml:space="preserve"> werden. </w:t>
+              <w:t xml:space="preserve"> Durch Nutzung des AWS Clous Development Kit können etwaige Änderungen an der Infrastruktur im Code getätigt und anschließend deployed werden. </w:t>
             </w:r>
           </w:p>
           <w:p>
@@ -1842,23 +1592,7 @@
                 <w:rFonts w:eastAsia="Times New Roman"/>
                 <w:lang w:eastAsia="de-DE"/>
               </w:rPr>
-              <w:t xml:space="preserve"> Zusätzliche Features können für das separate </w:t>
-            </w:r>
-            <w:proofErr w:type="spellStart"/>
-            <w:r>
-              <w:rPr>
-                <w:rFonts w:eastAsia="Times New Roman"/>
-                <w:lang w:eastAsia="de-DE"/>
-              </w:rPr>
-              <w:t>React</w:t>
-            </w:r>
-            <w:proofErr w:type="spellEnd"/>
-            <w:r>
-              <w:rPr>
-                <w:rFonts w:eastAsia="Times New Roman"/>
-                <w:lang w:eastAsia="de-DE"/>
-              </w:rPr>
-              <w:t>-Frontend entwickelt werden, ohne dadurch das Backend auf AWS zu beeinflussen.</w:t>
+              <w:t xml:space="preserve"> Zusätzliche Features können für das separate React-Frontend entwickelt werden, ohne dadurch das Backend auf AWS zu beeinflussen.</w:t>
             </w:r>
           </w:p>
         </w:tc>
@@ -1902,39 +1636,7 @@
           <w:sz w:val="20"/>
           <w:szCs w:val="20"/>
         </w:rPr>
-        <w:t xml:space="preserve">Das Frontend von Bier </w:t>
-      </w:r>
-      <w:proofErr w:type="spellStart"/>
-      <w:r>
-        <w:rPr>
-          <w:sz w:val="20"/>
-          <w:szCs w:val="20"/>
-        </w:rPr>
-        <w:t>Pongo</w:t>
-      </w:r>
-      <w:proofErr w:type="spellEnd"/>
-      <w:r>
-        <w:rPr>
-          <w:sz w:val="20"/>
-          <w:szCs w:val="20"/>
-        </w:rPr>
-        <w:t xml:space="preserve"> besteht aus einer </w:t>
-      </w:r>
-      <w:proofErr w:type="spellStart"/>
-      <w:r>
-        <w:rPr>
-          <w:sz w:val="20"/>
-          <w:szCs w:val="20"/>
-        </w:rPr>
-        <w:t>React</w:t>
-      </w:r>
-      <w:proofErr w:type="spellEnd"/>
-      <w:r>
-        <w:rPr>
-          <w:sz w:val="20"/>
-          <w:szCs w:val="20"/>
-        </w:rPr>
-        <w:t>-Anwendung in einem Docker-Container.</w:t>
+        <w:t>Das Frontend von Bier Pongo besteht aus einer React-Anwendung in einem Docker-Container.</w:t>
       </w:r>
     </w:p>
     <w:p>
@@ -1951,49 +1653,22 @@
           <w:sz w:val="20"/>
           <w:szCs w:val="20"/>
         </w:rPr>
-        <w:t xml:space="preserve">Die Backend-Infrastruktur besteht aus Diensten von AWS. Die Brücke zwischen </w:t>
-      </w:r>
-      <w:proofErr w:type="spellStart"/>
-      <w:r>
-        <w:rPr>
-          <w:sz w:val="20"/>
-          <w:szCs w:val="20"/>
-        </w:rPr>
-        <w:t>React</w:t>
-      </w:r>
-      <w:proofErr w:type="spellEnd"/>
-      <w:r>
-        <w:rPr>
-          <w:sz w:val="20"/>
-          <w:szCs w:val="20"/>
-        </w:rPr>
-        <w:t xml:space="preserve"> und AWS bildet eine REST-API, realisiert durch AWS API-Gateway. Die zur Verfügung gestellten Endpoints nehmen API-Aufrufe von Seiten </w:t>
-      </w:r>
-      <w:proofErr w:type="spellStart"/>
-      <w:r>
-        <w:rPr>
-          <w:sz w:val="20"/>
-          <w:szCs w:val="20"/>
-        </w:rPr>
-        <w:t>React</w:t>
-      </w:r>
-      <w:proofErr w:type="spellEnd"/>
-      <w:r>
-        <w:rPr>
-          <w:sz w:val="20"/>
-          <w:szCs w:val="20"/>
-        </w:rPr>
-        <w:t xml:space="preserve"> entgegen und bedienen diese, indem AWS Lambda-Funktionen aufgerufen werden. Durch die Lambda-Funktionen werden die Spiel-Daten aus der AWS </w:t>
-      </w:r>
-      <w:proofErr w:type="spellStart"/>
-      <w:r>
-        <w:rPr>
-          <w:sz w:val="20"/>
-          <w:szCs w:val="20"/>
-        </w:rPr>
-        <w:t>DynamoBD</w:t>
-      </w:r>
-      <w:proofErr w:type="spellEnd"/>
+        <w:t xml:space="preserve">       </w:t>
+      </w:r>
+      <w:r>
+        <w:rPr>
+          <w:sz w:val="20"/>
+          <w:szCs w:val="20"/>
+        </w:rPr>
+        <w:t>Die Backend-Infrastruktur besteht aus Diensten von AWS. Die Brücke zwischen React und AWS bildet eine REST-API, realisiert durch AWS API-Gateway. Die zur Verfügung gestellten Endpoints nehmen API-Aufrufe von Seiten React entgegen und bedienen diese, indem AWS Lambda-Funktionen aufgerufen werden. Durch die Lambda-Funktionen werden die Spiel-Daten aus der AWS Dynamo</w:t>
+      </w:r>
+      <w:r>
+        <w:rPr>
+          <w:sz w:val="20"/>
+          <w:szCs w:val="20"/>
+        </w:rPr>
+        <w:t>DB</w:t>
+      </w:r>
       <w:r>
         <w:rPr>
           <w:sz w:val="20"/>
@@ -2016,23 +1691,14 @@
           <w:sz w:val="20"/>
           <w:szCs w:val="20"/>
         </w:rPr>
-        <w:t xml:space="preserve">Für die Verwaltung der AWS Infrastruktur wird per Infrastructure </w:t>
-      </w:r>
-      <w:proofErr w:type="spellStart"/>
-      <w:r>
-        <w:rPr>
-          <w:sz w:val="20"/>
-          <w:szCs w:val="20"/>
-        </w:rPr>
-        <w:t>as</w:t>
-      </w:r>
-      <w:proofErr w:type="spellEnd"/>
-      <w:r>
-        <w:rPr>
-          <w:sz w:val="20"/>
-          <w:szCs w:val="20"/>
-        </w:rPr>
-        <w:t xml:space="preserve"> Code das AWS Cloud Development Kit verwendet.</w:t>
+        <w:t xml:space="preserve">      </w:t>
+      </w:r>
+      <w:r>
+        <w:rPr>
+          <w:sz w:val="20"/>
+          <w:szCs w:val="20"/>
+        </w:rPr>
+        <w:t>Für die Verwaltung der AWS Infrastruktur wird per Infrastructure as Code das AWS Cloud Development Kit verwendet.</w:t>
       </w:r>
     </w:p>
     <w:p>
@@ -2046,15 +1712,37 @@
       </w:pPr>
       <w:r>
         <w:rPr>
+          <w:sz w:val="20"/>
+          <w:szCs w:val="20"/>
+        </w:rPr>
+        <w:t xml:space="preserve">      </w:t>
+      </w:r>
+      <w:r>
+        <w:rPr>
+          <w:sz w:val="20"/>
+          <w:szCs w:val="20"/>
+        </w:rPr>
+        <w:t>Zur besseren Übersicht wird hier nochmals die Struktur veranschaulicht:</w:t>
+      </w:r>
+    </w:p>
+    <w:p>
+      <w:pPr>
+        <w:pStyle w:val="StandardWeb"/>
+        <w:jc w:val="both"/>
+        <w:rPr>
+          <w:sz w:val="20"/>
+          <w:szCs w:val="20"/>
+        </w:rPr>
+      </w:pPr>
+      <w:r>
+        <w:rPr>
           <w:noProof/>
-          <w:sz w:val="20"/>
-          <w:szCs w:val="20"/>
         </w:rPr>
         <w:drawing>
-          <wp:inline distT="0" distB="0" distL="0" distR="0" wp14:anchorId="5D833C71" wp14:editId="3C20E17C">
-            <wp:extent cx="3089910" cy="1850390"/>
-            <wp:effectExtent l="0" t="0" r="0" b="0"/>
-            <wp:docPr id="6" name="Grafik 6"/>
+          <wp:inline distT="0" distB="0" distL="0" distR="0" wp14:anchorId="3D9B675E" wp14:editId="503071B8">
+            <wp:extent cx="3089910" cy="1858645"/>
+            <wp:effectExtent l="0" t="0" r="0" b="8255"/>
+            <wp:docPr id="1" name="Grafik 1"/>
             <wp:cNvGraphicFramePr>
               <a:graphicFrameLocks xmlns:a="http://purl.oclc.org/ooxml/drawingml/main" noChangeAspect="1"/>
             </wp:cNvGraphicFramePr>
@@ -2062,20 +1750,11 @@
               <a:graphicData uri="http://purl.oclc.org/ooxml/drawingml/picture">
                 <pic:pic xmlns:pic="http://purl.oclc.org/ooxml/drawingml/picture">
                   <pic:nvPicPr>
-                    <pic:cNvPr id="6" name="Grafik 6"/>
+                    <pic:cNvPr id="1" name=""/>
                     <pic:cNvPicPr/>
                   </pic:nvPicPr>
                   <pic:blipFill>
-                    <a:blip r:embed="rId10">
-                      <a:extLst>
-                        <a:ext uri="{28A0092B-C50C-407E-A947-70E740481C1C}">
-                          <a14:useLocalDpi xmlns:a14="http://schemas.microsoft.com/office/drawing/2010/main" val="0"/>
-                        </a:ext>
-                        <a:ext uri="{96DAC541-7B7A-43D3-8B79-37D633B846F1}">
-                          <asvg:svgBlip xmlns:asvg="http://schemas.microsoft.com/office/drawing/2016/SVG/main" r:embed="rId11"/>
-                        </a:ext>
-                      </a:extLst>
-                    </a:blip>
+                    <a:blip r:embed="rId9"/>
                     <a:stretch>
                       <a:fillRect/>
                     </a:stretch>
@@ -2083,7 +1762,7 @@
                   <pic:spPr>
                     <a:xfrm>
                       <a:off x="0" y="0"/>
-                      <a:ext cx="3089910" cy="1850390"/>
+                      <a:ext cx="3089910" cy="1858645"/>
                     </a:xfrm>
                     <a:prstGeom prst="rect">
                       <a:avLst/>
@@ -2137,55 +1816,7 @@
           <w:sz w:val="20"/>
           <w:szCs w:val="20"/>
         </w:rPr>
-        <w:t xml:space="preserve">Die Wahl des Frontend-"Frameworks" fiel auf die JavaScript-Library </w:t>
-      </w:r>
-      <w:proofErr w:type="spellStart"/>
-      <w:r>
-        <w:rPr>
-          <w:sz w:val="20"/>
-          <w:szCs w:val="20"/>
-        </w:rPr>
-        <w:t>React</w:t>
-      </w:r>
-      <w:proofErr w:type="spellEnd"/>
-      <w:r>
-        <w:rPr>
-          <w:sz w:val="20"/>
-          <w:szCs w:val="20"/>
-        </w:rPr>
-        <w:t xml:space="preserve">, da sich mit ihr leicht moderne User Interfaces erstellen lassen und im Entwicklerteam schon Erfahrungen mit </w:t>
-      </w:r>
-      <w:proofErr w:type="spellStart"/>
-      <w:r>
-        <w:rPr>
-          <w:sz w:val="20"/>
-          <w:szCs w:val="20"/>
-        </w:rPr>
-        <w:t>React</w:t>
-      </w:r>
-      <w:proofErr w:type="spellEnd"/>
-      <w:r>
-        <w:rPr>
-          <w:sz w:val="20"/>
-          <w:szCs w:val="20"/>
-        </w:rPr>
-        <w:t xml:space="preserve"> und JavaScript im Allgemeinen vorhanden waren. Für </w:t>
-      </w:r>
-      <w:proofErr w:type="spellStart"/>
-      <w:r>
-        <w:rPr>
-          <w:sz w:val="20"/>
-          <w:szCs w:val="20"/>
-        </w:rPr>
-        <w:t>React</w:t>
-      </w:r>
-      <w:proofErr w:type="spellEnd"/>
-      <w:r>
-        <w:rPr>
-          <w:sz w:val="20"/>
-          <w:szCs w:val="20"/>
-        </w:rPr>
-        <w:t xml:space="preserve"> sprach auch die Modularität mittels Components. Diese sind wiederverwertbar und austauschbar und konnten unabhängig voneinander entwickelt werden.</w:t>
+        <w:t>Die Wahl des Frontend-"Frameworks" fiel auf die JavaScript-Library React, da sich mit ihr leicht moderne User Interfaces erstellen lassen und im Entwicklerteam schon Erfahrungen mit React und JavaScript im Allgemeinen vorhanden waren. Für React sprach auch die Modularität mittels Components. Diese sind wiederverwertbar und austauschbar und konnten unabhängig voneinander entwickelt werden.</w:t>
       </w:r>
     </w:p>
     <w:p>
@@ -2201,39 +1832,28 @@
           <w:sz w:val="20"/>
           <w:szCs w:val="20"/>
         </w:rPr>
-        <w:t xml:space="preserve">Damit die Applikation von allen Entwicklern ohne </w:t>
-      </w:r>
-      <w:proofErr w:type="spellStart"/>
-      <w:r>
-        <w:rPr>
-          <w:sz w:val="20"/>
-          <w:szCs w:val="20"/>
-        </w:rPr>
-        <w:t>Kompatilitätsprobleme</w:t>
-      </w:r>
-      <w:proofErr w:type="spellEnd"/>
-      <w:r>
-        <w:rPr>
-          <w:sz w:val="20"/>
-          <w:szCs w:val="20"/>
-        </w:rPr>
-        <w:t xml:space="preserve"> auf z.T. unterschiedlichen Betriebssystemen gebaut, entwickelt und getestet werden kann, lag es nahe dafür einen Docker-Container zu verwenden. Auch nach der Entwicklungszeit ist geplant, den Docker-Container auf AWS </w:t>
-      </w:r>
-      <w:proofErr w:type="spellStart"/>
-      <w:r>
-        <w:rPr>
-          <w:sz w:val="20"/>
-          <w:szCs w:val="20"/>
-        </w:rPr>
-        <w:t>Elastic</w:t>
-      </w:r>
-      <w:proofErr w:type="spellEnd"/>
-      <w:r>
-        <w:rPr>
-          <w:sz w:val="20"/>
-          <w:szCs w:val="20"/>
-        </w:rPr>
-        <w:t xml:space="preserve"> Container Service zu hosten.</w:t>
+        <w:t xml:space="preserve">      </w:t>
+      </w:r>
+      <w:r>
+        <w:rPr>
+          <w:sz w:val="20"/>
+          <w:szCs w:val="20"/>
+        </w:rPr>
+        <w:t>Damit die Applikation von allen Entwicklern ohne Kompati</w:t>
+      </w:r>
+      <w:r>
+        <w:rPr>
+          <w:sz w:val="20"/>
+          <w:szCs w:val="20"/>
+        </w:rPr>
+        <w:t>bi</w:t>
+      </w:r>
+      <w:r>
+        <w:rPr>
+          <w:sz w:val="20"/>
+          <w:szCs w:val="20"/>
+        </w:rPr>
+        <w:t>litätsprobleme auf z.T. unterschiedlichen Betriebssystemen gebaut, entwickelt und getestet werden kann, lag es nahe dafür einen Docker-Container zu verwenden. Auch nach der Entwicklungszeit ist geplant, den Docker-Container auf AWS Elastic Container Service zu hosten.</w:t>
       </w:r>
     </w:p>
     <w:p>
@@ -2249,23 +1869,14 @@
           <w:sz w:val="20"/>
           <w:szCs w:val="20"/>
         </w:rPr>
-        <w:t xml:space="preserve">Das Backend wird komplett durch Dienste von AWS gebildet. Sämtliche Services werden über das AWS Cloud Development Kit per Infrastructure </w:t>
-      </w:r>
-      <w:proofErr w:type="spellStart"/>
-      <w:r>
-        <w:rPr>
-          <w:sz w:val="20"/>
-          <w:szCs w:val="20"/>
-        </w:rPr>
-        <w:t>as</w:t>
-      </w:r>
-      <w:proofErr w:type="spellEnd"/>
-      <w:r>
-        <w:rPr>
-          <w:sz w:val="20"/>
-          <w:szCs w:val="20"/>
-        </w:rPr>
-        <w:t xml:space="preserve"> Code definiert.</w:t>
+        <w:t xml:space="preserve">      </w:t>
+      </w:r>
+      <w:r>
+        <w:rPr>
+          <w:sz w:val="20"/>
+          <w:szCs w:val="20"/>
+        </w:rPr>
+        <w:t>Das Backend wird komplett durch Dienste von AWS gebildet. Sämtliche Services werden über das AWS Cloud Development Kit per Infrastructure as Code definiert.</w:t>
       </w:r>
     </w:p>
     <w:p>
@@ -2281,55 +1892,14 @@
           <w:sz w:val="20"/>
           <w:szCs w:val="20"/>
         </w:rPr>
-        <w:t xml:space="preserve">Das AWS API-Gateway stellt verschiedene Endpoints zur Verfügung, damit die </w:t>
-      </w:r>
-      <w:proofErr w:type="spellStart"/>
-      <w:r>
-        <w:rPr>
-          <w:sz w:val="20"/>
-          <w:szCs w:val="20"/>
-        </w:rPr>
-        <w:t>React</w:t>
-      </w:r>
-      <w:proofErr w:type="spellEnd"/>
-      <w:r>
-        <w:rPr>
-          <w:sz w:val="20"/>
-          <w:szCs w:val="20"/>
-        </w:rPr>
-        <w:t>-App auf Spiel-Daten zugreifen kann. Für die API-</w:t>
-      </w:r>
-      <w:proofErr w:type="spellStart"/>
-      <w:r>
-        <w:rPr>
-          <w:sz w:val="20"/>
-          <w:szCs w:val="20"/>
-        </w:rPr>
-        <w:t>calls</w:t>
-      </w:r>
-      <w:proofErr w:type="spellEnd"/>
-      <w:r>
-        <w:rPr>
-          <w:sz w:val="20"/>
-          <w:szCs w:val="20"/>
-        </w:rPr>
-        <w:t xml:space="preserve"> wird die Bibliothek </w:t>
-      </w:r>
-      <w:proofErr w:type="spellStart"/>
-      <w:r>
-        <w:rPr>
-          <w:sz w:val="20"/>
-          <w:szCs w:val="20"/>
-        </w:rPr>
-        <w:t>axios</w:t>
-      </w:r>
-      <w:proofErr w:type="spellEnd"/>
-      <w:r>
-        <w:rPr>
-          <w:sz w:val="20"/>
-          <w:szCs w:val="20"/>
-        </w:rPr>
-        <w:t xml:space="preserve"> verwendet. Das API-Gateway ruft abhängig vom Typ der Anfrage die entsprechende Lambda-Funktion auf.</w:t>
+        <w:t xml:space="preserve">       </w:t>
+      </w:r>
+      <w:r>
+        <w:rPr>
+          <w:sz w:val="20"/>
+          <w:szCs w:val="20"/>
+        </w:rPr>
+        <w:t>Das AWS API-Gateway stellt verschiedene Endpoints zur Verfügung, damit die React-App auf Spiel-Daten zugreifen kann. Für die API-calls wird die Bibliothek axios verwendet. Das API-Gateway ruft abhängig vom Typ der Anfrage die entsprechende Lambda-Funktion auf.</w:t>
       </w:r>
     </w:p>
     <w:p>
@@ -2345,17 +1915,22 @@
           <w:sz w:val="20"/>
           <w:szCs w:val="20"/>
         </w:rPr>
-        <w:t xml:space="preserve">Alle Lambda-Funktionen sind in der Programmiersprache Python geschrieben, da das Team hier auch schon Erfahrung hatte. Mithilfe der Python-Bibliothek boto3 werden die Spieldaten, welche in einer Datenbanktabelle der AWS </w:t>
-      </w:r>
-      <w:proofErr w:type="spellStart"/>
-      <w:r>
-        <w:rPr>
-          <w:sz w:val="20"/>
-          <w:szCs w:val="20"/>
-        </w:rPr>
-        <w:t>DynamoBD</w:t>
-      </w:r>
-      <w:proofErr w:type="spellEnd"/>
+        <w:t xml:space="preserve">      </w:t>
+      </w:r>
+      <w:r>
+        <w:rPr>
+          <w:sz w:val="20"/>
+          <w:szCs w:val="20"/>
+        </w:rPr>
+        <w:t>Alle Lambda-Funktionen sind in der Programmiersprache Python geschrieben, da das Team hier auch schon Erfahrung hatte. Mithilfe der Python-Bibliothek boto3 werden die Spieldaten, welche in einer Datenbanktabelle der AWS Dynamo</w:t>
+      </w:r>
+      <w:r>
+        <w:rPr>
+          <w:sz w:val="20"/>
+          <w:szCs w:val="20"/>
+        </w:rPr>
+        <w:t>DB</w:t>
+      </w:r>
       <w:r>
         <w:rPr>
           <w:sz w:val="20"/>
@@ -2377,39 +1952,14 @@
           <w:sz w:val="20"/>
           <w:szCs w:val="20"/>
         </w:rPr>
-        <w:t xml:space="preserve">In der AWS </w:t>
-      </w:r>
-      <w:proofErr w:type="spellStart"/>
-      <w:r>
-        <w:rPr>
-          <w:sz w:val="20"/>
-          <w:szCs w:val="20"/>
-        </w:rPr>
-        <w:t>DynamoDB</w:t>
-      </w:r>
-      <w:proofErr w:type="spellEnd"/>
-      <w:r>
-        <w:rPr>
-          <w:sz w:val="20"/>
-          <w:szCs w:val="20"/>
-        </w:rPr>
-        <w:t xml:space="preserve"> Datenbank liegt lediglich eine Tabelle, welche für jedes Spiel die Spiel-ID sowie den Spielstand (getroffene Becher) speichert. Die Daten gelangen anschließend über das API-Gateway zurück zur aufrufenden </w:t>
-      </w:r>
-      <w:proofErr w:type="spellStart"/>
-      <w:r>
-        <w:rPr>
-          <w:sz w:val="20"/>
-          <w:szCs w:val="20"/>
-        </w:rPr>
-        <w:t>React</w:t>
-      </w:r>
-      <w:proofErr w:type="spellEnd"/>
-      <w:r>
-        <w:rPr>
-          <w:sz w:val="20"/>
-          <w:szCs w:val="20"/>
-        </w:rPr>
-        <w:t xml:space="preserve">-App. Entsprechend gilt der beschriebene Weg für </w:t>
+        <w:t xml:space="preserve">      </w:t>
+      </w:r>
+      <w:r>
+        <w:rPr>
+          <w:sz w:val="20"/>
+          <w:szCs w:val="20"/>
+        </w:rPr>
+        <w:t xml:space="preserve">In der AWS DynamoDB Datenbank liegt lediglich eine Tabelle, welche für jedes Spiel die Spiel-ID sowie den Spielstand (getroffene Becher) speichert. Die Daten gelangen anschließend über das API-Gateway zurück zur aufrufenden React-App. Entsprechend gilt der beschriebene Weg für </w:t>
       </w:r>
       <w:r>
         <w:rPr>
@@ -2431,6 +1981,519 @@
         <w:pStyle w:val="berschrift2"/>
       </w:pPr>
       <w:r>
+        <w:lastRenderedPageBreak/>
+        <w:t>Beschreibung der Lambda-Funktionen</w:t>
+      </w:r>
+    </w:p>
+    <w:p>
+      <w:pPr>
+        <w:jc w:val="start"/>
+      </w:pPr>
+    </w:p>
+    <w:p>
+      <w:pPr>
+        <w:jc w:val="start"/>
+      </w:pPr>
+      <w:r>
+        <w:t xml:space="preserve">     </w:t>
+      </w:r>
+      <w:r>
+        <w:t>Um einen detaillierteren Eindruck der Backend-Funktionalitäten zu erhalten, werden die einzelnen Funktionen in AWS Lambda kurz beschrieben:</w:t>
+      </w:r>
+    </w:p>
+    <w:p>
+      <w:pPr>
+        <w:jc w:val="start"/>
+      </w:pPr>
+    </w:p>
+    <w:p>
+      <w:pPr>
+        <w:jc w:val="start"/>
+        <w:rPr>
+          <w:b/>
+          <w:lang w:val="en-US"/>
+        </w:rPr>
+      </w:pPr>
+      <w:r>
+        <w:rPr>
+          <w:b/>
+          <w:lang w:val="en-US"/>
+        </w:rPr>
+        <w:t>POST-Lambda:</w:t>
+      </w:r>
+    </w:p>
+    <w:p>
+      <w:pPr>
+        <w:jc w:val="start"/>
+        <w:rPr>
+          <w:lang w:val="en-US"/>
+        </w:rPr>
+      </w:pPr>
+      <w:r>
+        <w:rPr>
+          <w:lang w:val="en-US"/>
+        </w:rPr>
+        <w:t xml:space="preserve">Request-Typ: </w:t>
+      </w:r>
+      <w:r>
+        <w:rPr>
+          <w:lang w:val="en-US"/>
+        </w:rPr>
+        <w:tab/>
+        <w:t>POST-Request</w:t>
+      </w:r>
+    </w:p>
+    <w:p>
+      <w:pPr>
+        <w:jc w:val="start"/>
+      </w:pPr>
+      <w:r>
+        <w:t>Aufgabe:</w:t>
+      </w:r>
+      <w:r>
+        <w:tab/>
+        <w:t>Erstellen eines neuen Spiels</w:t>
+      </w:r>
+    </w:p>
+    <w:p>
+      <w:pPr>
+        <w:spacing w:after="6pt"/>
+        <w:ind w:start="72pt" w:hanging="72pt"/>
+        <w:jc w:val="start"/>
+      </w:pPr>
+      <w:r>
+        <w:t>Beschreibung:</w:t>
+      </w:r>
+      <w:r>
+        <w:tab/>
+        <w:t>Die Funktion erstellt eine eindeutige GameID mit 8 Zeichen und schreibt anschließend ein neues Item in die Datenbank, das wie folgt aufgebaut ist:</w:t>
+      </w:r>
+    </w:p>
+    <w:bookmarkStart w:id="0" w:name="_MON_1717798452"/>
+    <w:bookmarkEnd w:id="0"/>
+    <w:p>
+      <w:pPr>
+        <w:jc w:val="start"/>
+      </w:pPr>
+      <w:r>
+        <mc:AlternateContent>
+          <mc:Choice Requires="v">
+            <w:object w:dxaOrig="453.60pt" w:dyaOrig="79.15pt" w14:anchorId="7DC64011">
+              <v:shapetype id="_x0000_t75" coordsize="21600,21600" o:spt="75" o:preferrelative="t" path="m@4@5l@4@11@9@11@9@5xe" filled="f" stroked="f">
+                <v:stroke joinstyle="miter"/>
+                <v:formulas>
+                  <v:f eqn="if lineDrawn pixelLineWidth 0"/>
+                  <v:f eqn="sum @0 1 0"/>
+                  <v:f eqn="sum 0 0 @1"/>
+                  <v:f eqn="prod @2 1 2"/>
+                  <v:f eqn="prod @3 21600 pixelWidth"/>
+                  <v:f eqn="prod @3 21600 pixelHeight"/>
+                  <v:f eqn="sum @0 0 1"/>
+                  <v:f eqn="prod @6 1 2"/>
+                  <v:f eqn="prod @7 21600 pixelWidth"/>
+                  <v:f eqn="sum @8 21600 0"/>
+                  <v:f eqn="prod @7 21600 pixelHeight"/>
+                  <v:f eqn="sum @10 21600 0"/>
+                </v:formulas>
+                <v:path o:extrusionok="f" gradientshapeok="t" o:connecttype="rect"/>
+                <o:lock v:ext="edit" aspectratio="t"/>
+              </v:shapetype>
+              <v:shape id="_x0000_i1025" type="#_x0000_t75" style="width:453.9pt;height:78.9pt" o:ole="">
+                <v:imagedata r:id="rId10" o:title=""/>
+              </v:shape>
+              <o:OLEObject Type="Embed" ProgID="Word.OpenDocumentText.12" ShapeID="_x0000_i1025" DrawAspect="Content" ObjectID="_1717803410" r:id="rId11"/>
+            </w:object>
+          </mc:Choice>
+          <mc:Fallback>
+            <w:object>
+              <w:drawing>
+                <wp:inline distT="0" distB="0" distL="0" distR="0" wp14:anchorId="3A1E1A09" wp14:editId="59518551">
+                  <wp:extent cx="5764530" cy="1002030"/>
+                  <wp:effectExtent l="0" t="0" r="0" b="0"/>
+                  <wp:docPr id="3" name="Objekt 1"/>
+                  <wp:cNvGraphicFramePr>
+                    <a:graphicFrameLocks xmlns:a="http://purl.oclc.org/ooxml/drawingml/main" noChangeAspect="1"/>
+                  </wp:cNvGraphicFramePr>
+                  <a:graphic xmlns:a="http://purl.oclc.org/ooxml/drawingml/main">
+                    <a:graphicData uri="http://purl.oclc.org/ooxml/drawingml/picture">
+                      <pic:pic xmlns:pic="http://purl.oclc.org/ooxml/drawingml/picture">
+                        <pic:nvPicPr>
+                          <pic:cNvPr id="0" name="Object 1"/>
+                          <pic:cNvPicPr>
+                            <a:picLocks noChangeAspect="1" noChangeArrowheads="1"/>
+                            <a:extLst>
+                              <a:ext uri="{837473B0-CC2E-450a-ABE3-18F120FF3D37}">
+                                <a15:objectPr xmlns:a15="http://schemas.microsoft.com/office/drawing/2012/main" objectId="_1717803410" isActiveX="0" linkType=""/>
+                              </a:ext>
+                            </a:extLst>
+                          </pic:cNvPicPr>
+                        </pic:nvPicPr>
+                        <pic:blipFill>
+                          <a:blip r:embed="rId12">
+                            <a:extLst>
+                              <a:ext uri="{28A0092B-C50C-407E-A947-70E740481C1C}">
+                                <a14:useLocalDpi xmlns:a14="http://schemas.microsoft.com/office/drawing/2010/main" val="0"/>
+                              </a:ext>
+                            </a:extLst>
+                          </a:blip>
+                          <a:srcRect/>
+                          <a:stretch>
+                            <a:fillRect/>
+                          </a:stretch>
+                        </pic:blipFill>
+                        <pic:spPr bwMode="auto">
+                          <a:xfrm>
+                            <a:off x="0" y="0"/>
+                            <a:ext cx="5764530" cy="1002030"/>
+                          </a:xfrm>
+                          <a:prstGeom prst="rect">
+                            <a:avLst/>
+                          </a:prstGeom>
+                          <a:noFill/>
+                          <a:ln>
+                            <a:noFill/>
+                          </a:ln>
+                        </pic:spPr>
+                      </pic:pic>
+                    </a:graphicData>
+                  </a:graphic>
+                </wp:inline>
+              </w:drawing>
+              <w:objectEmbed w:drawAspect="content" r:id="rId11" w:progId="Word.OpenDocumentText.12" w:shapeId="3" w:fieldCodes=""/>
+            </w:object>
+          </mc:Fallback>
+        </mc:AlternateContent>
+      </w:r>
+    </w:p>
+    <w:p>
+      <w:pPr>
+        <w:jc w:val="start"/>
+      </w:pPr>
+      <w:r>
+        <w:t>Response:</w:t>
+      </w:r>
+      <w:r>
+        <w:tab/>
+        <w:t>200 OK</w:t>
+      </w:r>
+      <w:r>
+        <w:t>,</w:t>
+      </w:r>
+      <w:r>
+        <w:t xml:space="preserve"> 500 Error bei Spie</w:t>
+      </w:r>
+      <w:r>
+        <w:t>lerstellung</w:t>
+      </w:r>
+    </w:p>
+    <w:p>
+      <w:pPr>
+        <w:jc w:val="start"/>
+      </w:pPr>
+    </w:p>
+    <w:p>
+      <w:pPr>
+        <w:jc w:val="start"/>
+        <w:rPr>
+          <w:b/>
+        </w:rPr>
+      </w:pPr>
+    </w:p>
+    <w:p>
+      <w:pPr>
+        <w:jc w:val="start"/>
+        <w:rPr>
+          <w:b/>
+        </w:rPr>
+      </w:pPr>
+      <w:r>
+        <w:rPr>
+          <w:b/>
+        </w:rPr>
+        <w:t>PUT-Lambda:</w:t>
+      </w:r>
+    </w:p>
+    <w:p>
+      <w:pPr>
+        <w:jc w:val="start"/>
+      </w:pPr>
+      <w:r>
+        <w:t xml:space="preserve">Request-Typ: </w:t>
+      </w:r>
+      <w:r>
+        <w:tab/>
+        <w:t>PUT-Request</w:t>
+      </w:r>
+    </w:p>
+    <w:p>
+      <w:pPr>
+        <w:ind w:start="72pt" w:hanging="72pt"/>
+        <w:jc w:val="start"/>
+      </w:pPr>
+      <w:r>
+        <w:t>Aufgabe:</w:t>
+      </w:r>
+      <w:r>
+        <w:tab/>
+        <w:t>An</w:t>
+      </w:r>
+      <w:r>
+        <w:t>passung des Spielstands nach jeder Runde</w:t>
+      </w:r>
+    </w:p>
+    <w:p>
+      <w:pPr>
+        <w:spacing w:after="6pt"/>
+        <w:ind w:start="72pt" w:hanging="72pt"/>
+        <w:jc w:val="start"/>
+      </w:pPr>
+      <w:r>
+        <w:t>Beschreibung:</w:t>
+      </w:r>
+      <w:r>
+        <w:tab/>
+        <w:t xml:space="preserve">Die Funktion erhält eine GameID </w:t>
+      </w:r>
+      <w:r>
+        <w:t>und den State-String der letzten Spielrunde und fügt diesen zum State-String in der Datenbank hinzu.</w:t>
+      </w:r>
+    </w:p>
+    <w:p>
+      <w:pPr>
+        <w:spacing w:after="6pt"/>
+        <w:ind w:start="72pt" w:hanging="72pt"/>
+        <w:jc w:val="start"/>
+      </w:pPr>
+      <w:r>
+        <w:t>Response:</w:t>
+      </w:r>
+      <w:r>
+        <w:tab/>
+        <w:t xml:space="preserve">200 OK, 400 Invalide GameID, </w:t>
+      </w:r>
+      <w:r>
+        <w:t xml:space="preserve">           </w:t>
+      </w:r>
+      <w:r>
+        <w:t>500 Error beim updaten des S</w:t>
+      </w:r>
+      <w:r>
+        <w:t>piels</w:t>
+      </w:r>
+    </w:p>
+    <w:p>
+      <w:pPr>
+        <w:jc w:val="start"/>
+        <w:rPr>
+          <w:b/>
+        </w:rPr>
+      </w:pPr>
+    </w:p>
+    <w:p>
+      <w:pPr>
+        <w:jc w:val="start"/>
+        <w:rPr>
+          <w:b/>
+        </w:rPr>
+      </w:pPr>
+    </w:p>
+    <w:p>
+      <w:pPr>
+        <w:jc w:val="start"/>
+        <w:rPr>
+          <w:b/>
+          <w:lang w:val="en-US"/>
+        </w:rPr>
+      </w:pPr>
+      <w:r>
+        <w:rPr>
+          <w:b/>
+          <w:lang w:val="en-US"/>
+        </w:rPr>
+        <w:t>GET-Lambda:</w:t>
+      </w:r>
+    </w:p>
+    <w:p>
+      <w:pPr>
+        <w:jc w:val="start"/>
+        <w:rPr>
+          <w:lang w:val="en-US"/>
+        </w:rPr>
+      </w:pPr>
+      <w:r>
+        <w:rPr>
+          <w:lang w:val="en-US"/>
+        </w:rPr>
+        <w:t xml:space="preserve">Request-Typ: </w:t>
+      </w:r>
+      <w:r>
+        <w:rPr>
+          <w:lang w:val="en-US"/>
+        </w:rPr>
+        <w:tab/>
+        <w:t>GET-Request</w:t>
+      </w:r>
+    </w:p>
+    <w:p>
+      <w:pPr>
+        <w:jc w:val="start"/>
+      </w:pPr>
+      <w:r>
+        <w:t>Aufgabe:</w:t>
+      </w:r>
+      <w:r>
+        <w:tab/>
+        <w:t>A</w:t>
+      </w:r>
+      <w:r>
+        <w:t>ktuellen Spielstand abfragen</w:t>
+      </w:r>
+    </w:p>
+    <w:p>
+      <w:pPr>
+        <w:spacing w:after="6pt"/>
+        <w:ind w:start="72pt" w:hanging="72pt"/>
+        <w:jc w:val="start"/>
+      </w:pPr>
+      <w:r>
+        <w:t>Beschreibung:</w:t>
+      </w:r>
+      <w:r>
+        <w:tab/>
+        <w:t>Die Funktion liefert anhand der GameID den State-String des Spiels zurück</w:t>
+      </w:r>
+    </w:p>
+    <w:p>
+      <w:pPr>
+        <w:spacing w:after="6pt"/>
+        <w:ind w:start="72pt" w:hanging="72pt"/>
+        <w:jc w:val="start"/>
+      </w:pPr>
+      <w:r>
+        <w:t>Response:</w:t>
+      </w:r>
+      <w:r>
+        <w:tab/>
+        <w:t>200 OK, 404 Spiel nicht gefunden</w:t>
+      </w:r>
+    </w:p>
+    <w:p>
+      <w:pPr>
+        <w:spacing w:after="6pt"/>
+        <w:ind w:start="72pt" w:hanging="72pt"/>
+        <w:jc w:val="start"/>
+      </w:pPr>
+    </w:p>
+    <w:p>
+      <w:pPr>
+        <w:spacing w:after="6pt"/>
+        <w:ind w:start="72pt" w:hanging="72pt"/>
+        <w:jc w:val="start"/>
+        <w:rPr>
+          <w:b/>
+        </w:rPr>
+      </w:pPr>
+    </w:p>
+    <w:p>
+      <w:pPr>
+        <w:spacing w:after="6pt"/>
+        <w:ind w:start="72pt" w:hanging="72pt"/>
+        <w:jc w:val="start"/>
+        <w:rPr>
+          <w:b/>
+        </w:rPr>
+      </w:pPr>
+      <w:r>
+        <w:rPr>
+          <w:b/>
+        </w:rPr>
+        <w:t>JOIN-Lambda:</w:t>
+      </w:r>
+    </w:p>
+    <w:p>
+      <w:pPr>
+        <w:jc w:val="start"/>
+      </w:pPr>
+      <w:r>
+        <w:t xml:space="preserve">Request-Typ: </w:t>
+      </w:r>
+      <w:r>
+        <w:tab/>
+      </w:r>
+      <w:r>
+        <w:t>Get</w:t>
+      </w:r>
+      <w:r>
+        <w:t>-Request</w:t>
+      </w:r>
+    </w:p>
+    <w:p>
+      <w:pPr>
+        <w:ind w:start="72pt" w:hanging="72pt"/>
+        <w:jc w:val="start"/>
+      </w:pPr>
+      <w:r>
+        <w:t>Aufgabe:</w:t>
+      </w:r>
+      <w:r>
+        <w:tab/>
+      </w:r>
+      <w:r>
+        <w:t xml:space="preserve">Lässt andere Spieler </w:t>
+      </w:r>
+      <w:r>
+        <w:t>oder Zuschauer einem vorhandenen Spiel beitreten</w:t>
+      </w:r>
+    </w:p>
+    <w:p>
+      <w:pPr>
+        <w:spacing w:after="6pt"/>
+        <w:ind w:start="72pt" w:hanging="72pt"/>
+        <w:jc w:val="start"/>
+      </w:pPr>
+      <w:r>
+        <w:t>Beschreibung:</w:t>
+      </w:r>
+      <w:r>
+        <w:tab/>
+        <w:t xml:space="preserve">Die Funktion </w:t>
+      </w:r>
+      <w:r>
+        <w:t>nimmt eine GameID entgegen, inkrementiert dann „playercount“ in der Datenbank und gibt dann den aktuellen Wert von „playercount“ sowie die GameID zurück</w:t>
+      </w:r>
+    </w:p>
+    <w:p>
+      <w:pPr>
+        <w:spacing w:after="6pt"/>
+        <w:ind w:start="72pt" w:hanging="72pt"/>
+        <w:jc w:val="start"/>
+      </w:pPr>
+      <w:r>
+        <w:t>Response:</w:t>
+      </w:r>
+      <w:r>
+        <w:tab/>
+        <w:t>200 OK, 404 Spiel nicht gefunden,       500 Error beim Beitritt</w:t>
+      </w:r>
+    </w:p>
+    <w:p>
+      <w:pPr>
+        <w:spacing w:after="6pt"/>
+        <w:ind w:start="72pt" w:hanging="72pt"/>
+        <w:jc w:val="start"/>
+      </w:pPr>
+    </w:p>
+    <w:p>
+      <w:pPr>
+        <w:jc w:val="start"/>
+      </w:pPr>
+    </w:p>
+    <w:p>
+      <w:pPr>
+        <w:pStyle w:val="berschrift2"/>
+        <w:spacing w:after="0pt"/>
+      </w:pPr>
+      <w:r>
         <w:t>Verhalten</w:t>
       </w:r>
     </w:p>
@@ -2442,6 +2505,13 @@
           <w:szCs w:val="20"/>
         </w:rPr>
       </w:pPr>
+      <w:r>
+        <w:rPr>
+          <w:sz w:val="20"/>
+          <w:szCs w:val="20"/>
+        </w:rPr>
+        <w:t xml:space="preserve">      </w:t>
+      </w:r>
       <w:r>
         <w:rPr>
           <w:sz w:val="20"/>
@@ -2487,39 +2557,7 @@
           <w:sz w:val="20"/>
           <w:szCs w:val="20"/>
         </w:rPr>
-        <w:t>Über den "</w:t>
-      </w:r>
-      <w:proofErr w:type="spellStart"/>
-      <w:r>
-        <w:rPr>
-          <w:sz w:val="20"/>
-          <w:szCs w:val="20"/>
-        </w:rPr>
-        <w:t>post</w:t>
-      </w:r>
-      <w:proofErr w:type="spellEnd"/>
-      <w:r>
-        <w:rPr>
-          <w:sz w:val="20"/>
-          <w:szCs w:val="20"/>
-        </w:rPr>
-        <w:t>"-</w:t>
-      </w:r>
-      <w:proofErr w:type="spellStart"/>
-      <w:r>
-        <w:rPr>
-          <w:sz w:val="20"/>
-          <w:szCs w:val="20"/>
-        </w:rPr>
-        <w:t>Endpoint</w:t>
-      </w:r>
-      <w:proofErr w:type="spellEnd"/>
-      <w:r>
-        <w:rPr>
-          <w:sz w:val="20"/>
-          <w:szCs w:val="20"/>
-        </w:rPr>
-        <w:t xml:space="preserve"> wird das API-Gateway dazu aufgefordert, die entsprechende post-Lambda-Funktion aufzurufen.</w:t>
+        <w:t>Über den "post"-Endpoint wird das API-Gateway dazu aufgefordert, die entsprechende post-Lambda-Funktion aufzurufen.</w:t>
       </w:r>
     </w:p>
     <w:p>
@@ -2539,7 +2577,42 @@
           <w:sz w:val="20"/>
           <w:szCs w:val="20"/>
         </w:rPr>
-        <w:t>Die Lambda-Funktion erstellt eine zufällige, eindeutige Spiel-ID und speichert diese in der Datenbanktabelle ab.</w:t>
+        <w:t xml:space="preserve">Die Lambda-Funktion erstellt </w:t>
+      </w:r>
+      <w:r>
+        <w:rPr>
+          <w:sz w:val="20"/>
+          <w:szCs w:val="20"/>
+        </w:rPr>
+        <w:t xml:space="preserve">die </w:t>
+      </w:r>
+      <w:r>
+        <w:rPr>
+          <w:sz w:val="20"/>
+          <w:szCs w:val="20"/>
+        </w:rPr>
+        <w:t xml:space="preserve">eindeutige </w:t>
+      </w:r>
+      <w:r>
+        <w:rPr>
+          <w:sz w:val="20"/>
+          <w:szCs w:val="20"/>
+        </w:rPr>
+        <w:t>Game</w:t>
+      </w:r>
+      <w:r>
+        <w:rPr>
+          <w:sz w:val="20"/>
+          <w:szCs w:val="20"/>
+        </w:rPr>
+        <w:t>ID und speichert diese in der Datenbanktabelle ab</w:t>
+      </w:r>
+      <w:r>
+        <w:rPr>
+          <w:sz w:val="20"/>
+          <w:szCs w:val="20"/>
+        </w:rPr>
+        <w:t xml:space="preserve"> (siehe POST-Lambda oben)</w:t>
       </w:r>
     </w:p>
     <w:p>
@@ -2579,56 +2652,7 @@
           <w:sz w:val="20"/>
           <w:szCs w:val="20"/>
         </w:rPr>
-        <w:lastRenderedPageBreak/>
-        <w:t>Über den "</w:t>
-      </w:r>
-      <w:proofErr w:type="spellStart"/>
-      <w:r>
-        <w:rPr>
-          <w:sz w:val="20"/>
-          <w:szCs w:val="20"/>
-        </w:rPr>
-        <w:t>join</w:t>
-      </w:r>
-      <w:proofErr w:type="spellEnd"/>
-      <w:r>
-        <w:rPr>
-          <w:sz w:val="20"/>
-          <w:szCs w:val="20"/>
-        </w:rPr>
-        <w:t>"-</w:t>
-      </w:r>
-      <w:proofErr w:type="spellStart"/>
-      <w:r>
-        <w:rPr>
-          <w:sz w:val="20"/>
-          <w:szCs w:val="20"/>
-        </w:rPr>
-        <w:t>Endpoint</w:t>
-      </w:r>
-      <w:proofErr w:type="spellEnd"/>
-      <w:r>
-        <w:rPr>
-          <w:sz w:val="20"/>
-          <w:szCs w:val="20"/>
-        </w:rPr>
-        <w:t xml:space="preserve"> wird das API-Gateway dazu aufgefordert, die entsprechende </w:t>
-      </w:r>
-      <w:proofErr w:type="spellStart"/>
-      <w:r>
-        <w:rPr>
-          <w:sz w:val="20"/>
-          <w:szCs w:val="20"/>
-        </w:rPr>
-        <w:t>join</w:t>
-      </w:r>
-      <w:proofErr w:type="spellEnd"/>
-      <w:r>
-        <w:rPr>
-          <w:sz w:val="20"/>
-          <w:szCs w:val="20"/>
-        </w:rPr>
-        <w:t>-Lambda-Funktion aufzurufen.</w:t>
+        <w:t>Über den "join"-Endpoint wird das API-Gateway dazu aufgefordert, die entsprechende join-Lambda-Funktion aufzurufen.</w:t>
       </w:r>
     </w:p>
     <w:p>
@@ -2685,11 +2709,24 @@
       </w:pPr>
       <w:r>
         <w:rPr>
-          <w:rStyle w:val="Fett"/>
-          <w:sz w:val="20"/>
-          <w:szCs w:val="20"/>
-        </w:rPr>
-        <w:t>TODO: ANZEIGE DES AKTIVEN SPIELERS? SPIELER-ID?</w:t>
+          <w:sz w:val="20"/>
+          <w:szCs w:val="20"/>
+        </w:rPr>
+        <w:t xml:space="preserve">Spieler 1 trifft beispielsweise </w:t>
+      </w:r>
+      <w:r>
+        <w:rPr>
+          <w:sz w:val="20"/>
+          <w:szCs w:val="20"/>
+        </w:rPr>
+        <w:t>2</w:t>
+      </w:r>
+      <w:r>
+        <w:rPr>
+          <w:sz w:val="20"/>
+          <w:szCs w:val="20"/>
+        </w:rPr>
+        <w:t xml:space="preserve"> Becher, klickt diese an und beendet anschließend seinen Zug</w:t>
       </w:r>
     </w:p>
     <w:p>
@@ -2700,16 +2737,16 @@
           <w:numId w:val="30"/>
         </w:numPr>
         <w:rPr>
-          <w:sz w:val="20"/>
-          <w:szCs w:val="20"/>
-        </w:rPr>
-      </w:pPr>
-      <w:r>
-        <w:rPr>
-          <w:sz w:val="20"/>
-          <w:szCs w:val="20"/>
-        </w:rPr>
-        <w:t>Spieler 1 trifft beispielsweise einen Becher, klickt diesen an und beendet anschließend seinen Zug</w:t>
+          <w:rStyle w:val="HTMLCode"/>
+          <w:rFonts w:ascii="Times New Roman" w:hAnsi="Times New Roman" w:cs="Times New Roman"/>
+        </w:rPr>
+      </w:pPr>
+      <w:r>
+        <w:rPr>
+          <w:rStyle w:val="HTMLCode"/>
+          <w:rFonts w:ascii="Times New Roman" w:hAnsi="Times New Roman" w:cs="Times New Roman"/>
+        </w:rPr>
+        <w:t>Der State-String der letzten Runde wird per API-call dem API-Gateway übergeben. Beispiel: "1:52"</w:t>
       </w:r>
     </w:p>
     <w:p>
@@ -2720,17 +2757,16 @@
           <w:numId w:val="30"/>
         </w:numPr>
         <w:rPr>
-          <w:sz w:val="20"/>
-          <w:szCs w:val="20"/>
-        </w:rPr>
-      </w:pPr>
-      <w:r>
-        <w:rPr>
-          <w:rStyle w:val="Fett"/>
-          <w:sz w:val="20"/>
-          <w:szCs w:val="20"/>
-        </w:rPr>
-        <w:t>TODO: WIE SIEHT DER STRING AUS, DER ÜBERGEBEN WIRD?</w:t>
+          <w:rStyle w:val="HTMLCode"/>
+          <w:rFonts w:ascii="Times New Roman" w:hAnsi="Times New Roman" w:cs="Times New Roman"/>
+        </w:rPr>
+      </w:pPr>
+      <w:r>
+        <w:rPr>
+          <w:rStyle w:val="HTMLCode"/>
+          <w:rFonts w:ascii="Times New Roman" w:hAnsi="Times New Roman" w:cs="Times New Roman"/>
+        </w:rPr>
+        <w:t>Das bedeutet, dass Spieler 1 die beiden Becher mit den Nummern 2 und 5 getroffen hat</w:t>
       </w:r>
     </w:p>
     <w:p>
@@ -2750,23 +2786,7 @@
           <w:sz w:val="20"/>
           <w:szCs w:val="20"/>
         </w:rPr>
-        <w:t>String wird per API-</w:t>
-      </w:r>
-      <w:proofErr w:type="spellStart"/>
-      <w:r>
-        <w:rPr>
-          <w:sz w:val="20"/>
-          <w:szCs w:val="20"/>
-        </w:rPr>
-        <w:t>call</w:t>
-      </w:r>
-      <w:proofErr w:type="spellEnd"/>
-      <w:r>
-        <w:rPr>
-          <w:sz w:val="20"/>
-          <w:szCs w:val="20"/>
-        </w:rPr>
-        <w:t xml:space="preserve"> dem API-Gateway übergeben.</w:t>
+        <w:t>Der API-Gateway ruft die put-Lambda-Funktion auf, um die Spieldaten in der Datenbank zu aktualisieren</w:t>
       </w:r>
     </w:p>
     <w:p>
@@ -2786,23 +2806,7 @@
           <w:sz w:val="20"/>
           <w:szCs w:val="20"/>
         </w:rPr>
-        <w:t xml:space="preserve">Der API-Gateway ruft die </w:t>
-      </w:r>
-      <w:proofErr w:type="spellStart"/>
-      <w:r>
-        <w:rPr>
-          <w:sz w:val="20"/>
-          <w:szCs w:val="20"/>
-        </w:rPr>
-        <w:t>put</w:t>
-      </w:r>
-      <w:proofErr w:type="spellEnd"/>
-      <w:r>
-        <w:rPr>
-          <w:sz w:val="20"/>
-          <w:szCs w:val="20"/>
-        </w:rPr>
-        <w:t>-Lambda-Funktion auf, um die Spieldaten in der Datenbank zu aktualisieren</w:t>
+        <w:t>Dabei wird dem State (Spielstand) der String angehängt</w:t>
       </w:r>
     </w:p>
     <w:p>
@@ -2822,7 +2826,7 @@
           <w:sz w:val="20"/>
           <w:szCs w:val="20"/>
         </w:rPr>
-        <w:t>Dabei wird dem State (Spielstand) der String angehängt</w:t>
+        <w:t>Spieler 1 und 2 spielen abwechselnd, bis eine Seite alle Becher getroffen hat</w:t>
       </w:r>
     </w:p>
     <w:p>
@@ -2833,488 +2837,877 @@
           <w:numId w:val="30"/>
         </w:numPr>
         <w:rPr>
-          <w:sz w:val="20"/>
-          <w:szCs w:val="20"/>
-        </w:rPr>
-      </w:pPr>
-      <w:r>
-        <w:rPr>
-          <w:sz w:val="20"/>
-          <w:szCs w:val="20"/>
-        </w:rPr>
-        <w:t xml:space="preserve">Spieler 1 und 2 spielen </w:t>
-      </w:r>
-      <w:r>
-        <w:rPr>
-          <w:sz w:val="20"/>
-          <w:szCs w:val="20"/>
-        </w:rPr>
-        <w:t>abwechselnd,</w:t>
-      </w:r>
-      <w:r>
-        <w:rPr>
-          <w:sz w:val="20"/>
-          <w:szCs w:val="20"/>
-        </w:rPr>
-        <w:t xml:space="preserve"> bis eine Seite alle Becher getroffen hat</w:t>
-      </w:r>
-    </w:p>
-    <w:p>
-      <w:pPr>
-        <w:pStyle w:val="StandardWeb"/>
+          <w:bCs/>
+        </w:rPr>
+      </w:pPr>
+      <w:r>
+        <w:rPr>
+          <w:sz w:val="20"/>
+          <w:szCs w:val="20"/>
+        </w:rPr>
+        <w:t>Für die jeweiligen Spieleupdates wird dann entsprechend die PUT-Lambda verwendet</w:t>
+      </w:r>
+    </w:p>
+    <w:p/>
+    <w:p>
+      <w:pPr>
+        <w:pStyle w:val="berschrift1"/>
+      </w:pPr>
+      <w:r>
+        <w:t>Fazit und Ausblick</w:t>
+      </w:r>
+    </w:p>
+    <w:p>
+      <w:pPr>
+        <w:jc w:val="both"/>
+      </w:pPr>
+    </w:p>
+    <w:p>
+      <w:pPr>
+        <w:jc w:val="both"/>
+      </w:pPr>
+      <w:r>
+        <w:t xml:space="preserve">     </w:t>
+      </w:r>
+      <w:r>
+        <w:t>Zum aktuellen Stand bietet Bier Pongo den Spielern alle grundsätzlichen Funktionalitäten, um gemeinsam spielen zu können. Es kann ein Spiel angelegt, sowie einem bereits angelegten Spiel beigetreten werden.</w:t>
+      </w:r>
+      <w:r>
+        <w:t xml:space="preserve"> Beide Seiten können ihre getroffenen Becher über die Benutzeroberfläche auswählen und so den Spielstand aktualisieren. </w:t>
+      </w:r>
+      <w:r>
+        <w:t xml:space="preserve">  </w:t>
+      </w:r>
+    </w:p>
+    <w:p>
+      <w:pPr>
+        <w:jc w:val="both"/>
+      </w:pPr>
+      <w:r>
+        <w:t xml:space="preserve">      </w:t>
+      </w:r>
+    </w:p>
+    <w:p>
+      <w:pPr>
+        <w:jc w:val="both"/>
+      </w:pPr>
+      <w:r>
+        <w:t xml:space="preserve">      Aus Kostengründen wird die Anwendung derzeit nicht auf AWS gehostet, sondern wird lokal als Docker-Container betrieben. </w:t>
+      </w:r>
+      <w:r>
+        <w:t>Für die Zukunft</w:t>
+      </w:r>
+      <w:r>
+        <w:t xml:space="preserve"> ist aber </w:t>
+      </w:r>
+      <w:r>
+        <w:t xml:space="preserve">das Szenario denkbar, </w:t>
+      </w:r>
+      <w:r>
+        <w:t xml:space="preserve">den Docker-Container auf dem AWS </w:t>
+      </w:r>
+      <w:r>
+        <w:t>Elastic Container Service</w:t>
+      </w:r>
+      <w:r>
+        <w:t xml:space="preserve"> zu hosten.</w:t>
+      </w:r>
+    </w:p>
+    <w:p>
+      <w:pPr>
+        <w:jc w:val="both"/>
+      </w:pPr>
+    </w:p>
+    <w:p>
+      <w:pPr>
+        <w:jc w:val="both"/>
+      </w:pPr>
+      <w:r>
+        <w:t xml:space="preserve">      In naher Zukunft ist geplant, eine Benutzerverwaltung mittels AWS Cognito zu realisieren, </w:t>
+      </w:r>
+      <w:r>
+        <w:t>damit sich Spieler bei der Anwendung registrieren und anmelden können, um beispielsweise die persönlichen gespielten Spiele im Profil zu hinterlegen.  Geplant ist dies durch Implementierung einer</w:t>
+      </w:r>
+      <w:r>
+        <w:t xml:space="preserve"> Spielhistorie</w:t>
+      </w:r>
+      <w:r>
+        <w:t xml:space="preserve">. </w:t>
+      </w:r>
+      <w:r>
+        <w:t xml:space="preserve">Damit soll es den Spielern ermöglicht werden, </w:t>
+      </w:r>
+      <w:r>
+        <w:lastRenderedPageBreak/>
+        <w:t>bereits abgeschlossene Spiele einsehen und nachverfolgen zu können</w:t>
+      </w:r>
+      <w:r>
+        <w:t>. Außerdem soll es für die Anwendung zukünftig eine Passwort-Vergessen-Funktionalität geben, um ggf. das Passwort zurückzusetzen.</w:t>
+      </w:r>
+    </w:p>
+    <w:p>
+      <w:pPr>
+        <w:jc w:val="both"/>
+      </w:pPr>
+    </w:p>
+    <w:p>
+      <w:pPr>
+        <w:jc w:val="both"/>
+      </w:pPr>
+      <w:r>
+        <w:t xml:space="preserve">      Denkbar für die Anwendung ist auch, eine Statistik-Funktionalität einzubetten. Damit könnten die Spieler beispielsweise ihre persönlichen Werte wie Gewinnrate, allgemeine Trefferrate und Trefferrate für bestimmte Becher einsehen oder ihre Leistung auf einem zentral geführten Highscore-Board mit anderen Spielern vergleichen.</w:t>
+      </w:r>
+    </w:p>
+    <w:p>
+      <w:pPr>
+        <w:jc w:val="both"/>
+      </w:pPr>
+      <w:r>
+        <w:t xml:space="preserve">    </w:t>
+      </w:r>
+    </w:p>
+    <w:p/>
+    <w:p>
+      <w:pPr>
+        <w:pStyle w:val="references"/>
         <w:numPr>
           <w:ilvl w:val="0"/>
-          <w:numId w:val="30"/>
+          <w:numId w:val="0"/>
         </w:numPr>
-        <w:rPr>
-          <w:sz w:val="20"/>
-          <w:szCs w:val="20"/>
-        </w:rPr>
-      </w:pPr>
-      <w:r>
-        <w:rPr>
-          <w:rStyle w:val="Fett"/>
-          <w:sz w:val="20"/>
-          <w:szCs w:val="20"/>
-        </w:rPr>
-        <w:t>TODO: WAS PASSIERT, WENN DAS SPIEL BEENDET IST?</w:t>
-      </w:r>
-    </w:p>
-    <w:p>
-      <w:pPr>
-        <w:jc w:val="start"/>
-        <w:rPr>
-          <w:bCs/>
-        </w:rPr>
-      </w:pPr>
-    </w:p>
-    <w:p/>
-    <w:p>
-      <w:pPr>
-        <w:pStyle w:val="berschrift1"/>
-      </w:pPr>
-      <w:r>
-        <w:t>Fazit und Ausblick</w:t>
-      </w:r>
-    </w:p>
-    <w:p>
-      <w:pPr>
-        <w:pStyle w:val="berschrift2"/>
-      </w:pPr>
-      <w:r>
-        <w:t>Derzeitiger Stand</w:t>
-      </w:r>
-    </w:p>
-    <w:p>
-      <w:pPr>
-        <w:jc w:val="both"/>
-      </w:pPr>
-      <w:r>
-        <w:t xml:space="preserve">      Im Folgenden sind die im Konzeptpapier angegebenen User-Stories </w:t>
-      </w:r>
-      <w:r>
-        <w:t>aufgelistet:</w:t>
-      </w:r>
-    </w:p>
-    <w:p>
-      <w:pPr>
-        <w:jc w:val="start"/>
-        <w:rPr>
-          <w:rFonts w:eastAsia="Times New Roman"/>
-          <w:lang w:eastAsia="de-DE"/>
-        </w:rPr>
-      </w:pPr>
-      <w:r>
-        <w:t xml:space="preserve">      </w:t>
-      </w:r>
-      <w:r>
-        <w:rPr>
-          <w:rFonts w:eastAsia="Times New Roman" w:hAnsi="Symbol"/>
-          <w:lang w:eastAsia="de-DE"/>
-        </w:rPr>
-        <w:t></w:t>
-      </w:r>
-      <w:r>
-        <w:rPr>
-          <w:rFonts w:eastAsia="Times New Roman"/>
-          <w:lang w:eastAsia="de-DE"/>
-        </w:rPr>
-        <w:t xml:space="preserve"> MUSS </w:t>
-      </w:r>
-    </w:p>
-    <w:p>
-      <w:pPr>
+        <w:ind w:start="18pt" w:hanging="18pt"/>
+        <w:rPr>
+          <w:lang w:val="de-DE"/>
+        </w:rPr>
+      </w:pPr>
+    </w:p>
+    <w:p>
+      <w:pPr>
+        <w:pStyle w:val="references"/>
         <w:numPr>
           <w:ilvl w:val="0"/>
-          <w:numId w:val="31"/>
+          <w:numId w:val="0"/>
         </w:numPr>
-        <w:spacing w:before="5pt" w:beforeAutospacing="1" w:after="5pt" w:afterAutospacing="1"/>
-        <w:jc w:val="start"/>
-        <w:rPr>
-          <w:rFonts w:eastAsia="Times New Roman"/>
-          <w:lang w:eastAsia="de-DE"/>
-        </w:rPr>
-      </w:pPr>
-      <w:r>
-        <w:rPr>
-          <w:rFonts w:eastAsia="Times New Roman"/>
-          <w:lang w:eastAsia="de-DE"/>
-        </w:rPr>
-        <w:t>Spiel erstellen &amp; beitreten</w:t>
-      </w:r>
-      <w:r>
-        <w:rPr>
-          <w:rFonts w:eastAsia="Times New Roman"/>
-          <w:lang w:eastAsia="de-DE"/>
-        </w:rPr>
-        <w:t xml:space="preserve"> - geschafft</w:t>
-      </w:r>
-    </w:p>
-    <w:p>
-      <w:pPr>
+        <w:ind w:start="18pt" w:hanging="18pt"/>
+        <w:rPr>
+          <w:lang w:val="de-DE"/>
+        </w:rPr>
+      </w:pPr>
+    </w:p>
+    <w:p>
+      <w:pPr>
+        <w:pStyle w:val="references"/>
         <w:numPr>
           <w:ilvl w:val="0"/>
-          <w:numId w:val="31"/>
+          <w:numId w:val="0"/>
         </w:numPr>
-        <w:spacing w:before="5pt" w:beforeAutospacing="1" w:after="5pt" w:afterAutospacing="1"/>
-        <w:jc w:val="start"/>
-        <w:rPr>
-          <w:rFonts w:eastAsia="Times New Roman"/>
-          <w:lang w:eastAsia="de-DE"/>
-        </w:rPr>
-      </w:pPr>
-      <w:r>
-        <w:rPr>
-          <w:rFonts w:eastAsia="Times New Roman"/>
-          <w:lang w:eastAsia="de-DE"/>
-        </w:rPr>
-        <w:t>Spiel eintragen</w:t>
-      </w:r>
-      <w:r>
-        <w:rPr>
-          <w:rFonts w:eastAsia="Times New Roman"/>
-          <w:lang w:eastAsia="de-DE"/>
-        </w:rPr>
-        <w:t xml:space="preserve"> - geschafft</w:t>
-      </w:r>
-    </w:p>
-    <w:p>
-      <w:pPr>
-        <w:jc w:val="start"/>
-        <w:rPr>
-          <w:rFonts w:eastAsia="Times New Roman"/>
-          <w:lang w:eastAsia="de-DE"/>
-        </w:rPr>
-      </w:pPr>
-      <w:r>
-        <w:rPr>
-          <w:rFonts w:eastAsia="Times New Roman" w:hAnsi="Symbol"/>
-          <w:lang w:eastAsia="de-DE"/>
-        </w:rPr>
-        <w:t></w:t>
-      </w:r>
-      <w:r>
-        <w:rPr>
-          <w:rFonts w:eastAsia="Times New Roman"/>
-          <w:lang w:eastAsia="de-DE"/>
-        </w:rPr>
-        <w:t xml:space="preserve"> SOLL </w:t>
-      </w:r>
-    </w:p>
-    <w:p>
-      <w:pPr>
+        <w:ind w:start="18pt" w:hanging="18pt"/>
+        <w:rPr>
+          <w:lang w:val="de-DE"/>
+        </w:rPr>
+      </w:pPr>
+    </w:p>
+    <w:p>
+      <w:pPr>
+        <w:pStyle w:val="references"/>
         <w:numPr>
           <w:ilvl w:val="0"/>
-          <w:numId w:val="32"/>
+          <w:numId w:val="0"/>
         </w:numPr>
-        <w:spacing w:before="5pt" w:beforeAutospacing="1" w:after="5pt" w:afterAutospacing="1"/>
-        <w:jc w:val="start"/>
-        <w:rPr>
-          <w:rFonts w:eastAsia="Times New Roman"/>
-          <w:lang w:eastAsia="de-DE"/>
-        </w:rPr>
-      </w:pPr>
-      <w:r>
-        <w:rPr>
-          <w:rFonts w:eastAsia="Times New Roman"/>
-          <w:lang w:eastAsia="de-DE"/>
-        </w:rPr>
-        <w:t>Userverwaltung</w:t>
-      </w:r>
-      <w:r>
-        <w:rPr>
-          <w:rFonts w:eastAsia="Times New Roman"/>
-          <w:lang w:eastAsia="de-DE"/>
-        </w:rPr>
-        <w:t xml:space="preserve"> -</w:t>
-      </w:r>
-      <w:r>
-        <w:rPr>
-          <w:rFonts w:eastAsia="Times New Roman"/>
-          <w:lang w:eastAsia="de-DE"/>
-        </w:rPr>
-        <w:t xml:space="preserve"> nicht geschafft</w:t>
-      </w:r>
-    </w:p>
-    <w:p>
-      <w:pPr>
+        <w:ind w:start="18pt" w:hanging="18pt"/>
+        <w:rPr>
+          <w:lang w:val="de-DE"/>
+        </w:rPr>
+      </w:pPr>
+    </w:p>
+    <w:p>
+      <w:pPr>
+        <w:pStyle w:val="references"/>
         <w:numPr>
           <w:ilvl w:val="0"/>
-          <w:numId w:val="32"/>
+          <w:numId w:val="0"/>
         </w:numPr>
-        <w:spacing w:before="5pt" w:beforeAutospacing="1" w:after="5pt" w:afterAutospacing="1"/>
-        <w:jc w:val="start"/>
-        <w:rPr>
-          <w:rFonts w:eastAsia="Times New Roman"/>
-          <w:lang w:eastAsia="de-DE"/>
-        </w:rPr>
-      </w:pPr>
-      <w:r>
-        <w:rPr>
-          <w:rFonts w:eastAsia="Times New Roman"/>
-          <w:lang w:eastAsia="de-DE"/>
-        </w:rPr>
-        <w:t>Historie</w:t>
-      </w:r>
-      <w:r>
-        <w:rPr>
-          <w:rFonts w:eastAsia="Times New Roman"/>
-          <w:lang w:eastAsia="de-DE"/>
-        </w:rPr>
-        <w:t xml:space="preserve"> - </w:t>
-      </w:r>
-      <w:r>
-        <w:rPr>
-          <w:rFonts w:eastAsia="Times New Roman"/>
-          <w:lang w:eastAsia="de-DE"/>
-        </w:rPr>
-        <w:t>nicht geschafft</w:t>
-      </w:r>
-    </w:p>
-    <w:p>
-      <w:pPr>
-        <w:jc w:val="start"/>
-        <w:rPr>
-          <w:rFonts w:eastAsia="Times New Roman"/>
-          <w:lang w:eastAsia="de-DE"/>
-        </w:rPr>
-      </w:pPr>
-      <w:r>
-        <w:rPr>
-          <w:rFonts w:eastAsia="Times New Roman" w:hAnsi="Symbol"/>
-          <w:lang w:eastAsia="de-DE"/>
-        </w:rPr>
-        <w:t></w:t>
-      </w:r>
-      <w:r>
-        <w:rPr>
-          <w:rFonts w:eastAsia="Times New Roman"/>
-          <w:lang w:eastAsia="de-DE"/>
-        </w:rPr>
-        <w:t xml:space="preserve"> KANN </w:t>
-      </w:r>
-    </w:p>
-    <w:p>
-      <w:pPr>
+        <w:ind w:start="18pt" w:hanging="18pt"/>
+        <w:rPr>
+          <w:lang w:val="de-DE"/>
+        </w:rPr>
+      </w:pPr>
+    </w:p>
+    <w:p>
+      <w:pPr>
+        <w:pStyle w:val="references"/>
         <w:numPr>
           <w:ilvl w:val="0"/>
-          <w:numId w:val="33"/>
+          <w:numId w:val="0"/>
         </w:numPr>
-        <w:spacing w:before="5pt" w:beforeAutospacing="1" w:after="5pt" w:afterAutospacing="1"/>
-        <w:jc w:val="start"/>
-        <w:rPr>
-          <w:rFonts w:eastAsia="Times New Roman"/>
-          <w:lang w:eastAsia="de-DE"/>
-        </w:rPr>
-      </w:pPr>
-      <w:r>
-        <w:rPr>
-          <w:rFonts w:eastAsia="Times New Roman"/>
-          <w:lang w:eastAsia="de-DE"/>
-        </w:rPr>
-        <w:t>Historie</w:t>
-      </w:r>
-      <w:r>
-        <w:rPr>
-          <w:rFonts w:eastAsia="Times New Roman"/>
-          <w:lang w:eastAsia="de-DE"/>
-        </w:rPr>
-        <w:t xml:space="preserve"> - </w:t>
-      </w:r>
-      <w:r>
-        <w:rPr>
-          <w:rFonts w:eastAsia="Times New Roman"/>
-          <w:lang w:eastAsia="de-DE"/>
-        </w:rPr>
-        <w:t>nicht geschafft</w:t>
-      </w:r>
-    </w:p>
-    <w:p>
-      <w:pPr>
+        <w:ind w:start="18pt" w:hanging="18pt"/>
+        <w:rPr>
+          <w:lang w:val="de-DE"/>
+        </w:rPr>
+      </w:pPr>
+    </w:p>
+    <w:p>
+      <w:pPr>
+        <w:pStyle w:val="references"/>
         <w:numPr>
           <w:ilvl w:val="0"/>
-          <w:numId w:val="33"/>
+          <w:numId w:val="0"/>
         </w:numPr>
-        <w:spacing w:before="5pt" w:beforeAutospacing="1" w:after="5pt" w:afterAutospacing="1"/>
-        <w:jc w:val="start"/>
-        <w:rPr>
-          <w:rFonts w:eastAsia="Times New Roman"/>
-          <w:lang w:eastAsia="de-DE"/>
-        </w:rPr>
-      </w:pPr>
-      <w:r>
-        <w:rPr>
-          <w:rFonts w:eastAsia="Times New Roman"/>
-          <w:lang w:eastAsia="de-DE"/>
-        </w:rPr>
-        <w:t>Spiel ansehen – nicht geschafft</w:t>
-      </w:r>
-    </w:p>
-    <w:p>
-      <w:pPr>
+        <w:ind w:start="18pt" w:hanging="18pt"/>
+        <w:rPr>
+          <w:lang w:val="de-DE"/>
+        </w:rPr>
+      </w:pPr>
+    </w:p>
+    <w:p>
+      <w:pPr>
+        <w:pStyle w:val="references"/>
         <w:numPr>
           <w:ilvl w:val="0"/>
-          <w:numId w:val="33"/>
+          <w:numId w:val="0"/>
         </w:numPr>
-        <w:spacing w:before="5pt" w:beforeAutospacing="1" w:after="5pt" w:afterAutospacing="1"/>
-        <w:jc w:val="start"/>
-        <w:rPr>
-          <w:rFonts w:eastAsia="Times New Roman"/>
-          <w:lang w:eastAsia="de-DE"/>
-        </w:rPr>
-      </w:pPr>
-      <w:r>
-        <w:rPr>
-          <w:rFonts w:eastAsia="Times New Roman"/>
-          <w:lang w:eastAsia="de-DE"/>
-        </w:rPr>
-        <w:t>Passwort vergessen – nicht geschafft</w:t>
-      </w:r>
-    </w:p>
-    <w:p>
-      <w:pPr>
-        <w:jc w:val="both"/>
-      </w:pPr>
-    </w:p>
-    <w:p>
-      <w:pPr>
-        <w:pStyle w:val="berschrift2"/>
-        <w:rPr>
-          <w:lang w:val="en-US"/>
-        </w:rPr>
-      </w:pPr>
-      <w:r>
-        <w:rPr>
-          <w:lang w:val="en-US"/>
-        </w:rPr>
-        <w:t>Nächste Schritte</w:t>
-      </w:r>
-      <w:r>
-        <w:rPr>
-          <w:lang w:val="en-US"/>
-        </w:rPr>
-        <w:t xml:space="preserve"> </w:t>
-      </w:r>
-    </w:p>
-    <w:p>
-      <w:pPr>
-        <w:ind w:start="14.40pt"/>
-        <w:jc w:val="start"/>
-        <w:rPr>
-          <w:rFonts w:eastAsia="Times New Roman" w:hAnsi="Symbol"/>
-          <w:lang w:eastAsia="de-DE"/>
-        </w:rPr>
-      </w:pPr>
-      <w:r>
-        <w:rPr>
-          <w:rFonts w:eastAsia="Times New Roman" w:hAnsi="Symbol"/>
-          <w:lang w:eastAsia="de-DE"/>
-        </w:rPr>
-        <w:t>Die n</w:t>
-      </w:r>
-      <w:r>
-        <w:t>ä</w:t>
-      </w:r>
-      <w:r>
-        <w:rPr>
-          <w:rFonts w:eastAsia="Times New Roman" w:hAnsi="Symbol"/>
-          <w:lang w:eastAsia="de-DE"/>
-        </w:rPr>
-        <w:t>chsten Schritte des Projekts werden hier</w:t>
-      </w:r>
-      <w:r>
-        <w:rPr>
-          <w:rFonts w:eastAsia="Times New Roman" w:hAnsi="Symbol"/>
-          <w:lang w:eastAsia="de-DE"/>
-        </w:rPr>
-        <w:t xml:space="preserve"> </w:t>
-      </w:r>
-      <w:r>
-        <w:rPr>
-          <w:rFonts w:eastAsia="Times New Roman" w:hAnsi="Symbol"/>
-          <w:lang w:eastAsia="de-DE"/>
-        </w:rPr>
-        <w:t>aufgelistet:</w:t>
-      </w:r>
-    </w:p>
-    <w:p>
-      <w:pPr>
-        <w:ind w:firstLine="14.40pt"/>
-        <w:jc w:val="start"/>
-        <w:rPr>
-          <w:rFonts w:eastAsia="Times New Roman"/>
-          <w:lang w:eastAsia="de-DE"/>
-        </w:rPr>
-      </w:pPr>
-      <w:r>
-        <w:rPr>
-          <w:rFonts w:eastAsia="Times New Roman" w:hAnsi="Symbol"/>
-          <w:lang w:eastAsia="de-DE"/>
-        </w:rPr>
-        <w:t></w:t>
-      </w:r>
-      <w:r>
-        <w:rPr>
-          <w:rFonts w:eastAsia="Times New Roman"/>
-          <w:lang w:eastAsia="de-DE"/>
-        </w:rPr>
-        <w:t xml:space="preserve"> Fertigstellung der geplanten Features </w:t>
-      </w:r>
-    </w:p>
-    <w:p>
-      <w:pPr>
-        <w:pStyle w:val="Textkrper"/>
-        <w:ind w:start="14.40pt" w:firstLine="0pt"/>
-        <w:rPr>
-          <w:lang w:val="de-DE"/>
-        </w:rPr>
-      </w:pPr>
-      <w:r>
-        <w:rPr>
-          <w:rFonts w:eastAsia="Times New Roman" w:hAnsi="Symbol"/>
-          <w:spacing w:val="0"/>
-          <w:lang w:val="de-DE" w:eastAsia="de-DE"/>
-        </w:rPr>
-        <w:t></w:t>
-      </w:r>
-      <w:r>
-        <w:rPr>
-          <w:rFonts w:eastAsia="Times New Roman"/>
-          <w:spacing w:val="0"/>
-          <w:lang w:val="de-DE" w:eastAsia="de-DE"/>
-        </w:rPr>
-        <w:t xml:space="preserve"> </w:t>
-      </w:r>
-      <w:r>
-        <w:rPr>
-          <w:rFonts w:eastAsia="Times New Roman"/>
-          <w:spacing w:val="0"/>
-          <w:lang w:val="de-DE" w:eastAsia="de-DE"/>
-        </w:rPr>
-        <w:t>Zukünftiges hosten des Docker-Containers in AWS ECS</w:t>
-      </w:r>
-    </w:p>
-    <w:p/>
+        <w:ind w:start="18pt" w:hanging="18pt"/>
+        <w:rPr>
+          <w:lang w:val="de-DE"/>
+        </w:rPr>
+      </w:pPr>
+    </w:p>
+    <w:p>
+      <w:pPr>
+        <w:pStyle w:val="references"/>
+        <w:numPr>
+          <w:ilvl w:val="0"/>
+          <w:numId w:val="0"/>
+        </w:numPr>
+        <w:ind w:start="18pt" w:hanging="18pt"/>
+        <w:rPr>
+          <w:lang w:val="de-DE"/>
+        </w:rPr>
+      </w:pPr>
+    </w:p>
+    <w:p>
+      <w:pPr>
+        <w:pStyle w:val="references"/>
+        <w:numPr>
+          <w:ilvl w:val="0"/>
+          <w:numId w:val="0"/>
+        </w:numPr>
+        <w:ind w:start="18pt" w:hanging="18pt"/>
+        <w:rPr>
+          <w:lang w:val="de-DE"/>
+        </w:rPr>
+      </w:pPr>
+    </w:p>
+    <w:p>
+      <w:pPr>
+        <w:pStyle w:val="references"/>
+        <w:numPr>
+          <w:ilvl w:val="0"/>
+          <w:numId w:val="0"/>
+        </w:numPr>
+        <w:ind w:start="18pt" w:hanging="18pt"/>
+        <w:rPr>
+          <w:lang w:val="de-DE"/>
+        </w:rPr>
+      </w:pPr>
+    </w:p>
+    <w:p>
+      <w:pPr>
+        <w:pStyle w:val="references"/>
+        <w:numPr>
+          <w:ilvl w:val="0"/>
+          <w:numId w:val="0"/>
+        </w:numPr>
+        <w:ind w:start="18pt" w:hanging="18pt"/>
+        <w:rPr>
+          <w:lang w:val="de-DE"/>
+        </w:rPr>
+      </w:pPr>
+    </w:p>
+    <w:p>
+      <w:pPr>
+        <w:pStyle w:val="references"/>
+        <w:numPr>
+          <w:ilvl w:val="0"/>
+          <w:numId w:val="0"/>
+        </w:numPr>
+        <w:ind w:start="18pt" w:hanging="18pt"/>
+        <w:rPr>
+          <w:lang w:val="de-DE"/>
+        </w:rPr>
+      </w:pPr>
+    </w:p>
+    <w:p>
+      <w:pPr>
+        <w:pStyle w:val="references"/>
+        <w:numPr>
+          <w:ilvl w:val="0"/>
+          <w:numId w:val="0"/>
+        </w:numPr>
+        <w:ind w:start="18pt" w:hanging="18pt"/>
+        <w:rPr>
+          <w:lang w:val="de-DE"/>
+        </w:rPr>
+      </w:pPr>
+    </w:p>
+    <w:p>
+      <w:pPr>
+        <w:pStyle w:val="references"/>
+        <w:numPr>
+          <w:ilvl w:val="0"/>
+          <w:numId w:val="0"/>
+        </w:numPr>
+        <w:ind w:start="18pt" w:hanging="18pt"/>
+        <w:rPr>
+          <w:lang w:val="de-DE"/>
+        </w:rPr>
+      </w:pPr>
+    </w:p>
+    <w:p>
+      <w:pPr>
+        <w:pStyle w:val="references"/>
+        <w:numPr>
+          <w:ilvl w:val="0"/>
+          <w:numId w:val="0"/>
+        </w:numPr>
+        <w:ind w:start="18pt" w:hanging="18pt"/>
+        <w:rPr>
+          <w:lang w:val="de-DE"/>
+        </w:rPr>
+      </w:pPr>
+    </w:p>
+    <w:p>
+      <w:pPr>
+        <w:pStyle w:val="references"/>
+        <w:numPr>
+          <w:ilvl w:val="0"/>
+          <w:numId w:val="0"/>
+        </w:numPr>
+        <w:ind w:start="18pt" w:hanging="18pt"/>
+        <w:rPr>
+          <w:lang w:val="de-DE"/>
+        </w:rPr>
+      </w:pPr>
+    </w:p>
+    <w:p>
+      <w:pPr>
+        <w:pStyle w:val="references"/>
+        <w:numPr>
+          <w:ilvl w:val="0"/>
+          <w:numId w:val="0"/>
+        </w:numPr>
+        <w:ind w:start="18pt" w:hanging="18pt"/>
+        <w:rPr>
+          <w:lang w:val="de-DE"/>
+        </w:rPr>
+      </w:pPr>
+    </w:p>
+    <w:p>
+      <w:pPr>
+        <w:pStyle w:val="references"/>
+        <w:numPr>
+          <w:ilvl w:val="0"/>
+          <w:numId w:val="0"/>
+        </w:numPr>
+        <w:ind w:start="18pt" w:hanging="18pt"/>
+        <w:rPr>
+          <w:lang w:val="de-DE"/>
+        </w:rPr>
+      </w:pPr>
+    </w:p>
+    <w:p>
+      <w:pPr>
+        <w:pStyle w:val="references"/>
+        <w:numPr>
+          <w:ilvl w:val="0"/>
+          <w:numId w:val="0"/>
+        </w:numPr>
+        <w:ind w:start="18pt" w:hanging="18pt"/>
+        <w:rPr>
+          <w:lang w:val="de-DE"/>
+        </w:rPr>
+      </w:pPr>
+    </w:p>
+    <w:p>
+      <w:pPr>
+        <w:pStyle w:val="references"/>
+        <w:numPr>
+          <w:ilvl w:val="0"/>
+          <w:numId w:val="0"/>
+        </w:numPr>
+        <w:ind w:start="18pt" w:hanging="18pt"/>
+        <w:rPr>
+          <w:lang w:val="de-DE"/>
+        </w:rPr>
+      </w:pPr>
+    </w:p>
+    <w:p>
+      <w:pPr>
+        <w:pStyle w:val="references"/>
+        <w:numPr>
+          <w:ilvl w:val="0"/>
+          <w:numId w:val="0"/>
+        </w:numPr>
+        <w:ind w:start="18pt" w:hanging="18pt"/>
+        <w:rPr>
+          <w:lang w:val="de-DE"/>
+        </w:rPr>
+      </w:pPr>
+    </w:p>
+    <w:p>
+      <w:pPr>
+        <w:pStyle w:val="references"/>
+        <w:numPr>
+          <w:ilvl w:val="0"/>
+          <w:numId w:val="0"/>
+        </w:numPr>
+        <w:ind w:start="18pt" w:hanging="18pt"/>
+        <w:rPr>
+          <w:lang w:val="de-DE"/>
+        </w:rPr>
+      </w:pPr>
+    </w:p>
+    <w:p>
+      <w:pPr>
+        <w:pStyle w:val="references"/>
+        <w:numPr>
+          <w:ilvl w:val="0"/>
+          <w:numId w:val="0"/>
+        </w:numPr>
+        <w:ind w:start="18pt" w:hanging="18pt"/>
+        <w:rPr>
+          <w:lang w:val="de-DE"/>
+        </w:rPr>
+      </w:pPr>
+    </w:p>
+    <w:p>
+      <w:pPr>
+        <w:pStyle w:val="references"/>
+        <w:numPr>
+          <w:ilvl w:val="0"/>
+          <w:numId w:val="0"/>
+        </w:numPr>
+        <w:ind w:start="18pt" w:hanging="18pt"/>
+        <w:rPr>
+          <w:lang w:val="de-DE"/>
+        </w:rPr>
+      </w:pPr>
+    </w:p>
+    <w:p>
+      <w:pPr>
+        <w:pStyle w:val="references"/>
+        <w:numPr>
+          <w:ilvl w:val="0"/>
+          <w:numId w:val="0"/>
+        </w:numPr>
+        <w:ind w:start="18pt" w:hanging="18pt"/>
+        <w:rPr>
+          <w:lang w:val="de-DE"/>
+        </w:rPr>
+      </w:pPr>
+    </w:p>
+    <w:p>
+      <w:pPr>
+        <w:pStyle w:val="references"/>
+        <w:numPr>
+          <w:ilvl w:val="0"/>
+          <w:numId w:val="0"/>
+        </w:numPr>
+        <w:ind w:start="18pt" w:hanging="18pt"/>
+        <w:rPr>
+          <w:lang w:val="de-DE"/>
+        </w:rPr>
+      </w:pPr>
+    </w:p>
+    <w:p>
+      <w:pPr>
+        <w:pStyle w:val="references"/>
+        <w:numPr>
+          <w:ilvl w:val="0"/>
+          <w:numId w:val="0"/>
+        </w:numPr>
+        <w:ind w:start="18pt" w:hanging="18pt"/>
+        <w:rPr>
+          <w:lang w:val="de-DE"/>
+        </w:rPr>
+      </w:pPr>
+    </w:p>
+    <w:p>
+      <w:pPr>
+        <w:pStyle w:val="references"/>
+        <w:numPr>
+          <w:ilvl w:val="0"/>
+          <w:numId w:val="0"/>
+        </w:numPr>
+        <w:ind w:start="18pt" w:hanging="18pt"/>
+        <w:rPr>
+          <w:lang w:val="de-DE"/>
+        </w:rPr>
+      </w:pPr>
+    </w:p>
+    <w:p>
+      <w:pPr>
+        <w:pStyle w:val="references"/>
+        <w:numPr>
+          <w:ilvl w:val="0"/>
+          <w:numId w:val="0"/>
+        </w:numPr>
+        <w:ind w:start="18pt" w:hanging="18pt"/>
+        <w:rPr>
+          <w:lang w:val="de-DE"/>
+        </w:rPr>
+      </w:pPr>
+    </w:p>
+    <w:p>
+      <w:pPr>
+        <w:pStyle w:val="references"/>
+        <w:numPr>
+          <w:ilvl w:val="0"/>
+          <w:numId w:val="0"/>
+        </w:numPr>
+        <w:ind w:start="18pt" w:hanging="18pt"/>
+        <w:rPr>
+          <w:lang w:val="de-DE"/>
+        </w:rPr>
+      </w:pPr>
+    </w:p>
+    <w:p>
+      <w:pPr>
+        <w:pStyle w:val="references"/>
+        <w:numPr>
+          <w:ilvl w:val="0"/>
+          <w:numId w:val="0"/>
+        </w:numPr>
+        <w:ind w:start="18pt" w:hanging="18pt"/>
+        <w:rPr>
+          <w:lang w:val="de-DE"/>
+        </w:rPr>
+      </w:pPr>
+    </w:p>
+    <w:p>
+      <w:pPr>
+        <w:pStyle w:val="references"/>
+        <w:numPr>
+          <w:ilvl w:val="0"/>
+          <w:numId w:val="0"/>
+        </w:numPr>
+        <w:ind w:start="18pt" w:hanging="18pt"/>
+        <w:rPr>
+          <w:lang w:val="de-DE"/>
+        </w:rPr>
+      </w:pPr>
+    </w:p>
+    <w:p>
+      <w:pPr>
+        <w:pStyle w:val="references"/>
+        <w:numPr>
+          <w:ilvl w:val="0"/>
+          <w:numId w:val="0"/>
+        </w:numPr>
+        <w:ind w:start="18pt" w:hanging="18pt"/>
+        <w:rPr>
+          <w:lang w:val="de-DE"/>
+        </w:rPr>
+      </w:pPr>
+    </w:p>
+    <w:p>
+      <w:pPr>
+        <w:pStyle w:val="references"/>
+        <w:numPr>
+          <w:ilvl w:val="0"/>
+          <w:numId w:val="0"/>
+        </w:numPr>
+        <w:ind w:start="18pt" w:hanging="18pt"/>
+        <w:rPr>
+          <w:lang w:val="de-DE"/>
+        </w:rPr>
+      </w:pPr>
+    </w:p>
+    <w:p>
+      <w:pPr>
+        <w:pStyle w:val="references"/>
+        <w:numPr>
+          <w:ilvl w:val="0"/>
+          <w:numId w:val="0"/>
+        </w:numPr>
+        <w:ind w:start="18pt" w:hanging="18pt"/>
+        <w:rPr>
+          <w:lang w:val="de-DE"/>
+        </w:rPr>
+      </w:pPr>
+    </w:p>
+    <w:p>
+      <w:pPr>
+        <w:pStyle w:val="references"/>
+        <w:numPr>
+          <w:ilvl w:val="0"/>
+          <w:numId w:val="0"/>
+        </w:numPr>
+        <w:ind w:start="18pt" w:hanging="18pt"/>
+        <w:rPr>
+          <w:lang w:val="de-DE"/>
+        </w:rPr>
+      </w:pPr>
+    </w:p>
+    <w:p>
+      <w:pPr>
+        <w:pStyle w:val="references"/>
+        <w:numPr>
+          <w:ilvl w:val="0"/>
+          <w:numId w:val="0"/>
+        </w:numPr>
+        <w:ind w:start="18pt" w:hanging="18pt"/>
+        <w:rPr>
+          <w:lang w:val="de-DE"/>
+        </w:rPr>
+      </w:pPr>
+    </w:p>
+    <w:p>
+      <w:pPr>
+        <w:pStyle w:val="references"/>
+        <w:numPr>
+          <w:ilvl w:val="0"/>
+          <w:numId w:val="0"/>
+        </w:numPr>
+        <w:ind w:start="18pt" w:hanging="18pt"/>
+        <w:rPr>
+          <w:lang w:val="de-DE"/>
+        </w:rPr>
+      </w:pPr>
+    </w:p>
+    <w:p>
+      <w:pPr>
+        <w:pStyle w:val="references"/>
+        <w:numPr>
+          <w:ilvl w:val="0"/>
+          <w:numId w:val="0"/>
+        </w:numPr>
+        <w:ind w:start="18pt" w:hanging="18pt"/>
+        <w:rPr>
+          <w:lang w:val="de-DE"/>
+        </w:rPr>
+      </w:pPr>
+    </w:p>
+    <w:p>
+      <w:pPr>
+        <w:pStyle w:val="references"/>
+        <w:numPr>
+          <w:ilvl w:val="0"/>
+          <w:numId w:val="0"/>
+        </w:numPr>
+        <w:ind w:start="18pt" w:hanging="18pt"/>
+        <w:rPr>
+          <w:lang w:val="de-DE"/>
+        </w:rPr>
+      </w:pPr>
+    </w:p>
+    <w:p>
+      <w:pPr>
+        <w:pStyle w:val="references"/>
+        <w:numPr>
+          <w:ilvl w:val="0"/>
+          <w:numId w:val="0"/>
+        </w:numPr>
+        <w:ind w:start="18pt" w:hanging="18pt"/>
+        <w:rPr>
+          <w:lang w:val="de-DE"/>
+        </w:rPr>
+      </w:pPr>
+    </w:p>
+    <w:p>
+      <w:pPr>
+        <w:pStyle w:val="references"/>
+        <w:numPr>
+          <w:ilvl w:val="0"/>
+          <w:numId w:val="0"/>
+        </w:numPr>
+        <w:ind w:start="18pt" w:hanging="18pt"/>
+        <w:rPr>
+          <w:lang w:val="de-DE"/>
+        </w:rPr>
+      </w:pPr>
+    </w:p>
+    <w:p>
+      <w:pPr>
+        <w:pStyle w:val="references"/>
+        <w:numPr>
+          <w:ilvl w:val="0"/>
+          <w:numId w:val="0"/>
+        </w:numPr>
+        <w:ind w:start="18pt" w:hanging="18pt"/>
+        <w:rPr>
+          <w:lang w:val="de-DE"/>
+        </w:rPr>
+      </w:pPr>
+    </w:p>
+    <w:p>
+      <w:pPr>
+        <w:pStyle w:val="references"/>
+        <w:numPr>
+          <w:ilvl w:val="0"/>
+          <w:numId w:val="0"/>
+        </w:numPr>
+        <w:ind w:start="18pt" w:hanging="18pt"/>
+        <w:rPr>
+          <w:lang w:val="de-DE"/>
+        </w:rPr>
+      </w:pPr>
+    </w:p>
+    <w:p>
+      <w:pPr>
+        <w:pStyle w:val="references"/>
+        <w:numPr>
+          <w:ilvl w:val="0"/>
+          <w:numId w:val="0"/>
+        </w:numPr>
+        <w:ind w:start="18pt" w:hanging="18pt"/>
+        <w:rPr>
+          <w:lang w:val="de-DE"/>
+        </w:rPr>
+      </w:pPr>
+    </w:p>
+    <w:p>
+      <w:pPr>
+        <w:pStyle w:val="references"/>
+        <w:numPr>
+          <w:ilvl w:val="0"/>
+          <w:numId w:val="0"/>
+        </w:numPr>
+        <w:ind w:start="18pt" w:hanging="18pt"/>
+        <w:rPr>
+          <w:lang w:val="de-DE"/>
+        </w:rPr>
+      </w:pPr>
+    </w:p>
+    <w:p>
+      <w:pPr>
+        <w:pStyle w:val="references"/>
+        <w:numPr>
+          <w:ilvl w:val="0"/>
+          <w:numId w:val="0"/>
+        </w:numPr>
+        <w:ind w:start="18pt" w:hanging="18pt"/>
+        <w:rPr>
+          <w:lang w:val="de-DE"/>
+        </w:rPr>
+      </w:pPr>
+    </w:p>
+    <w:p>
+      <w:pPr>
+        <w:pStyle w:val="references"/>
+        <w:numPr>
+          <w:ilvl w:val="0"/>
+          <w:numId w:val="0"/>
+        </w:numPr>
+        <w:ind w:start="18pt" w:hanging="18pt"/>
+        <w:rPr>
+          <w:lang w:val="de-DE"/>
+        </w:rPr>
+      </w:pPr>
+    </w:p>
+    <w:p>
+      <w:pPr>
+        <w:pStyle w:val="references"/>
+        <w:numPr>
+          <w:ilvl w:val="0"/>
+          <w:numId w:val="0"/>
+        </w:numPr>
+        <w:ind w:start="18pt" w:hanging="18pt"/>
+        <w:rPr>
+          <w:lang w:val="de-DE"/>
+        </w:rPr>
+      </w:pPr>
+    </w:p>
+    <w:p>
+      <w:pPr>
+        <w:pStyle w:val="references"/>
+        <w:numPr>
+          <w:ilvl w:val="0"/>
+          <w:numId w:val="0"/>
+        </w:numPr>
+        <w:ind w:start="18pt" w:hanging="18pt"/>
+        <w:rPr>
+          <w:lang w:val="de-DE"/>
+        </w:rPr>
+      </w:pPr>
+    </w:p>
+    <w:p>
+      <w:pPr>
+        <w:pStyle w:val="references"/>
+        <w:numPr>
+          <w:ilvl w:val="0"/>
+          <w:numId w:val="0"/>
+        </w:numPr>
+        <w:ind w:start="18pt" w:hanging="18pt"/>
+        <w:rPr>
+          <w:lang w:val="de-DE"/>
+        </w:rPr>
+      </w:pPr>
+    </w:p>
+    <w:p>
+      <w:pPr>
+        <w:pStyle w:val="references"/>
+        <w:numPr>
+          <w:ilvl w:val="0"/>
+          <w:numId w:val="0"/>
+        </w:numPr>
+        <w:ind w:start="18pt" w:hanging="18pt"/>
+        <w:rPr>
+          <w:lang w:val="de-DE"/>
+        </w:rPr>
+      </w:pPr>
+    </w:p>
+    <w:p>
+      <w:pPr>
+        <w:pStyle w:val="references"/>
+        <w:numPr>
+          <w:ilvl w:val="0"/>
+          <w:numId w:val="0"/>
+        </w:numPr>
+        <w:ind w:start="18pt" w:hanging="18pt"/>
+        <w:rPr>
+          <w:lang w:val="de-DE"/>
+        </w:rPr>
+      </w:pPr>
+    </w:p>
+    <w:p>
+      <w:pPr>
+        <w:pStyle w:val="references"/>
+        <w:numPr>
+          <w:ilvl w:val="0"/>
+          <w:numId w:val="0"/>
+        </w:numPr>
+        <w:ind w:start="18pt" w:hanging="18pt"/>
+        <w:rPr>
+          <w:lang w:val="de-DE"/>
+        </w:rPr>
+      </w:pPr>
+    </w:p>
+    <w:p>
+      <w:pPr>
+        <w:pStyle w:val="references"/>
+        <w:numPr>
+          <w:ilvl w:val="0"/>
+          <w:numId w:val="0"/>
+        </w:numPr>
+        <w:ind w:start="18pt" w:hanging="18pt"/>
+        <w:rPr>
+          <w:lang w:val="de-DE"/>
+        </w:rPr>
+      </w:pPr>
+    </w:p>
+    <w:p>
+      <w:pPr>
+        <w:pStyle w:val="references"/>
+        <w:numPr>
+          <w:ilvl w:val="0"/>
+          <w:numId w:val="0"/>
+        </w:numPr>
+        <w:ind w:start="18pt" w:hanging="18pt"/>
+        <w:rPr>
+          <w:lang w:val="de-DE"/>
+        </w:rPr>
+      </w:pPr>
+    </w:p>
     <w:p>
       <w:pPr>
         <w:pStyle w:val="references"/>
@@ -3358,6 +3751,56 @@
           <w:cols w:num="2" w:space="18pt"/>
           <w:docGrid w:linePitch="360"/>
         </w:sectPr>
+      </w:pPr>
+    </w:p>
+    <w:p>
+      <w:pPr>
+        <w:jc w:val="both"/>
+      </w:pPr>
+    </w:p>
+    <w:p>
+      <w:pPr>
+        <w:jc w:val="both"/>
+      </w:pPr>
+    </w:p>
+    <w:p>
+      <w:pPr>
+        <w:jc w:val="both"/>
+      </w:pPr>
+    </w:p>
+    <w:p>
+      <w:pPr>
+        <w:jc w:val="both"/>
+      </w:pPr>
+    </w:p>
+    <w:p>
+      <w:pPr>
+        <w:jc w:val="both"/>
+      </w:pPr>
+    </w:p>
+    <w:p>
+      <w:pPr>
+        <w:jc w:val="both"/>
+      </w:pPr>
+    </w:p>
+    <w:p>
+      <w:pPr>
+        <w:jc w:val="both"/>
+      </w:pPr>
+    </w:p>
+    <w:p>
+      <w:pPr>
+        <w:jc w:val="both"/>
+      </w:pPr>
+    </w:p>
+    <w:p>
+      <w:pPr>
+        <w:jc w:val="both"/>
+      </w:pPr>
+    </w:p>
+    <w:p>
+      <w:pPr>
+        <w:jc w:val="both"/>
       </w:pPr>
     </w:p>
     <w:p>
@@ -5675,103 +6118,103 @@
       </w:rPr>
     </w:lvl>
   </w:abstractNum>
-  <w:num w:numId="1" w16cid:durableId="1219051349">
+  <w:num w:numId="1" w16cid:durableId="2017033470">
     <w:abstractNumId w:val="18"/>
   </w:num>
-  <w:num w:numId="2" w16cid:durableId="1358892508">
+  <w:num w:numId="2" w16cid:durableId="880096097">
     <w:abstractNumId w:val="26"/>
   </w:num>
-  <w:num w:numId="3" w16cid:durableId="1582521348">
+  <w:num w:numId="3" w16cid:durableId="193155423">
     <w:abstractNumId w:val="15"/>
   </w:num>
-  <w:num w:numId="4" w16cid:durableId="280767378">
+  <w:num w:numId="4" w16cid:durableId="1909881414">
     <w:abstractNumId w:val="20"/>
   </w:num>
-  <w:num w:numId="5" w16cid:durableId="50203677">
+  <w:num w:numId="5" w16cid:durableId="1365786041">
     <w:abstractNumId w:val="20"/>
   </w:num>
-  <w:num w:numId="6" w16cid:durableId="321154722">
+  <w:num w:numId="6" w16cid:durableId="625896716">
     <w:abstractNumId w:val="20"/>
   </w:num>
-  <w:num w:numId="7" w16cid:durableId="647826790">
+  <w:num w:numId="7" w16cid:durableId="616985922">
     <w:abstractNumId w:val="20"/>
   </w:num>
-  <w:num w:numId="8" w16cid:durableId="1846047484">
+  <w:num w:numId="8" w16cid:durableId="1363627572">
     <w:abstractNumId w:val="24"/>
   </w:num>
-  <w:num w:numId="9" w16cid:durableId="1600990247">
+  <w:num w:numId="9" w16cid:durableId="1405764405">
     <w:abstractNumId w:val="27"/>
   </w:num>
-  <w:num w:numId="10" w16cid:durableId="838034907">
+  <w:num w:numId="10" w16cid:durableId="685790530">
     <w:abstractNumId w:val="19"/>
   </w:num>
-  <w:num w:numId="11" w16cid:durableId="1320575629">
+  <w:num w:numId="11" w16cid:durableId="1613510306">
     <w:abstractNumId w:val="14"/>
   </w:num>
-  <w:num w:numId="12" w16cid:durableId="1804150441">
+  <w:num w:numId="12" w16cid:durableId="639042431">
     <w:abstractNumId w:val="13"/>
   </w:num>
-  <w:num w:numId="13" w16cid:durableId="615868973">
+  <w:num w:numId="13" w16cid:durableId="685719575">
     <w:abstractNumId w:val="0"/>
   </w:num>
-  <w:num w:numId="14" w16cid:durableId="894975692">
+  <w:num w:numId="14" w16cid:durableId="1652171215">
     <w:abstractNumId w:val="10"/>
   </w:num>
-  <w:num w:numId="15" w16cid:durableId="1258900223">
+  <w:num w:numId="15" w16cid:durableId="1478914385">
     <w:abstractNumId w:val="8"/>
   </w:num>
-  <w:num w:numId="16" w16cid:durableId="1464688086">
+  <w:num w:numId="16" w16cid:durableId="663557258">
     <w:abstractNumId w:val="7"/>
   </w:num>
-  <w:num w:numId="17" w16cid:durableId="630983182">
+  <w:num w:numId="17" w16cid:durableId="1308319411">
     <w:abstractNumId w:val="6"/>
   </w:num>
-  <w:num w:numId="18" w16cid:durableId="1531720532">
+  <w:num w:numId="18" w16cid:durableId="1211528963">
     <w:abstractNumId w:val="5"/>
   </w:num>
-  <w:num w:numId="19" w16cid:durableId="451941037">
+  <w:num w:numId="19" w16cid:durableId="1059330985">
     <w:abstractNumId w:val="9"/>
   </w:num>
-  <w:num w:numId="20" w16cid:durableId="101728406">
+  <w:num w:numId="20" w16cid:durableId="144201995">
     <w:abstractNumId w:val="4"/>
   </w:num>
-  <w:num w:numId="21" w16cid:durableId="2048217918">
+  <w:num w:numId="21" w16cid:durableId="1887444952">
     <w:abstractNumId w:val="3"/>
   </w:num>
-  <w:num w:numId="22" w16cid:durableId="1247155743">
+  <w:num w:numId="22" w16cid:durableId="776634110">
     <w:abstractNumId w:val="2"/>
   </w:num>
-  <w:num w:numId="23" w16cid:durableId="2106994636">
+  <w:num w:numId="23" w16cid:durableId="881938136">
     <w:abstractNumId w:val="1"/>
   </w:num>
-  <w:num w:numId="24" w16cid:durableId="1411539974">
+  <w:num w:numId="24" w16cid:durableId="337083358">
     <w:abstractNumId w:val="22"/>
   </w:num>
-  <w:num w:numId="25" w16cid:durableId="40176246">
+  <w:num w:numId="25" w16cid:durableId="1636641713">
     <w:abstractNumId w:val="11"/>
   </w:num>
-  <w:num w:numId="26" w16cid:durableId="823812138">
+  <w:num w:numId="26" w16cid:durableId="631594390">
     <w:abstractNumId w:val="12"/>
   </w:num>
-  <w:num w:numId="27" w16cid:durableId="820199201">
+  <w:num w:numId="27" w16cid:durableId="1760982851">
     <w:abstractNumId w:val="16"/>
   </w:num>
-  <w:num w:numId="28" w16cid:durableId="26562944">
+  <w:num w:numId="28" w16cid:durableId="2142990498">
     <w:abstractNumId w:val="20"/>
   </w:num>
-  <w:num w:numId="29" w16cid:durableId="348723939">
+  <w:num w:numId="29" w16cid:durableId="1215046118">
     <w:abstractNumId w:val="20"/>
   </w:num>
-  <w:num w:numId="30" w16cid:durableId="498161464">
+  <w:num w:numId="30" w16cid:durableId="1359938921">
     <w:abstractNumId w:val="23"/>
   </w:num>
-  <w:num w:numId="31" w16cid:durableId="807824584">
+  <w:num w:numId="31" w16cid:durableId="1909683208">
     <w:abstractNumId w:val="25"/>
   </w:num>
-  <w:num w:numId="32" w16cid:durableId="2008942258">
+  <w:num w:numId="32" w16cid:durableId="688407721">
     <w:abstractNumId w:val="21"/>
   </w:num>
-  <w:num w:numId="33" w16cid:durableId="74985748">
+  <w:num w:numId="33" w16cid:durableId="956526504">
     <w:abstractNumId w:val="17"/>
   </w:num>
 </w:numbering>
@@ -5805,6 +6248,7 @@
     <w:lsdException w:name="Strong" w:uiPriority="22" w:qFormat="1"/>
     <w:lsdException w:name="Emphasis" w:uiPriority="20" w:qFormat="1"/>
     <w:lsdException w:name="Normal (Web)" w:uiPriority="99"/>
+    <w:lsdException w:name="HTML Code" w:uiPriority="99"/>
     <w:lsdException w:name="HTML Keyboard" w:semiHidden="1" w:unhideWhenUsed="1"/>
     <w:lsdException w:name="Normal Table" w:semiHidden="1" w:unhideWhenUsed="1"/>
     <w:lsdException w:name="annotation subject" w:semiHidden="1" w:unhideWhenUsed="1"/>
@@ -6599,6 +7043,18 @@
       <w:bCs/>
     </w:rPr>
   </w:style>
+  <w:style w:type="character" w:styleId="HTMLCode">
+    <w:name w:val="HTML Code"/>
+    <w:basedOn w:val="Absatz-Standardschriftart"/>
+    <w:uiPriority w:val="99"/>
+    <w:unhideWhenUsed/>
+    <w:rsid w:val="00CC7BAF"/>
+    <w:rPr>
+      <w:rFonts w:ascii="Courier New" w:eastAsia="Times New Roman" w:hAnsi="Courier New" w:cs="Courier New"/>
+      <w:sz w:val="20"/>
+      <w:szCs w:val="20"/>
+    </w:rPr>
+  </w:style>
 </w:styles>
 </file>
 

</xml_diff>